<commit_message>
Pushed new .docx after edits.
</commit_message>
<xml_diff>
--- a/Presentation/StarsStripsAndBeerFinal.docx
+++ b/Presentation/StarsStripsAndBeerFinal.docx
@@ -43,7 +43,7 @@
         <w:t xml:space="preserve"> </w:t>
       </w:r>
       <w:r>
-        <w:t xml:space="preserve">Crafted</w:t>
+        <w:t xml:space="preserve">Craft</w:t>
       </w:r>
       <w:r>
         <w:t xml:space="preserve"> </w:t>
@@ -64,6 +64,24 @@
       </w:r>
       <w:r>
         <w:t xml:space="preserve">Woodruff</w:t>
+      </w:r>
+      <w:r>
+        <w:t xml:space="preserve"> </w:t>
+      </w:r>
+      <w:r>
+        <w:t xml:space="preserve">&amp;</w:t>
+      </w:r>
+      <w:r>
+        <w:t xml:space="preserve"> </w:t>
+      </w:r>
+      <w:r>
+        <w:t xml:space="preserve">Jeff</w:t>
+      </w:r>
+      <w:r>
+        <w:t xml:space="preserve"> </w:t>
+      </w:r>
+      <w:r>
+        <w:t xml:space="preserve">Weltman</w:t>
       </w:r>
     </w:p>
     <w:p>
@@ -95,7 +113,7 @@
           <wp:inline>
             <wp:extent cx="5334000" cy="1654527"/>
             <wp:effectExtent b="0" l="0" r="0" t="0"/>
-            <wp:docPr descr="" id="1" name="Picture"/>
+            <wp:docPr descr="" title="" id="1" name="Picture"/>
             <a:graphic>
               <a:graphicData uri="http://schemas.openxmlformats.org/drawingml/2006/picture">
                 <pic:pic>
@@ -171,7 +189,7 @@
         <w:pStyle w:val="BodyText"/>
       </w:pPr>
       <w:r>
-        <w:t xml:space="preserve">The owners would like to grow their business, and would like any insight we may provide to enable them to make the best decision to increase their market share. Specifically, they would like to have a better understanding of the relationship between ABV and IBU by state. They suspect that refining the ABV and IBU levels of their crafted beers would be key to gaining more market share of the craft beer segment.</w:t>
+        <w:t xml:space="preserve">The owners would like to grow their business and would like any insight we may provide to enable them to make the best decisions to increase their market share. Specifically, they would like to have a better understanding of the relationship between ABV and IBU across each of the 50 states in the United States. They suspect that refining the ABV and IBU levels of their craft beers would be key to gaining more market share of the craft beer segment.</w:t>
       </w:r>
     </w:p>
     <w:p>
@@ -309,7 +327,7 @@
         <w:pStyle w:val="FirstParagraph"/>
       </w:pPr>
       <w:r>
-        <w:t xml:space="preserve">In this study we will determine whether ther is an associative, if not a causal relationship between ABV and IBU levels in beer.</w:t>
+        <w:t xml:space="preserve">In this study we will determine whether there is an associative relationship between ABV and IBU levels in beer.</w:t>
       </w:r>
     </w:p>
     <w:p>
@@ -391,7 +409,7 @@
         <w:pStyle w:val="BodyText"/>
       </w:pPr>
       <w:r>
-        <w:t xml:space="preserve">These data were collected from public domain sources. The sources are known to be reputableand include</w:t>
+        <w:t xml:space="preserve">These data were collected from public domain sources. The sources are known to be reputable and include</w:t>
       </w:r>
       <w:r>
         <w:t xml:space="preserve"> </w:t>
@@ -403,10 +421,7 @@
         <w:t xml:space="preserve">ratebeer.com</w:t>
       </w:r>
       <w:r>
-        <w:t xml:space="preserve"> </w:t>
-      </w:r>
-      <w:r>
-        <w:t xml:space="preserve">and</w:t>
+        <w:t xml:space="preserve">,</w:t>
       </w:r>
       <w:r>
         <w:t xml:space="preserve"> </w:t>
@@ -421,7 +436,7 @@
         <w:t xml:space="preserve"> </w:t>
       </w:r>
       <w:r>
-        <w:t xml:space="preserve">websites and social media.</w:t>
+        <w:t xml:space="preserve">websites, and social media.</w:t>
       </w:r>
     </w:p>
     <w:p>
@@ -465,7 +480,13 @@
         <w:rPr>
           <w:rStyle w:val="NormalTok"/>
         </w:rPr>
-        <w:t xml:space="preserve">repmis::</w:t>
+        <w:t xml:space="preserve">repmis</w:t>
+      </w:r>
+      <w:r>
+        <w:rPr>
+          <w:rStyle w:val="OperatorTok"/>
+        </w:rPr>
+        <w:t xml:space="preserve">::</w:t>
       </w:r>
       <w:r>
         <w:rPr>
@@ -567,7 +588,13 @@
         <w:rPr>
           <w:rStyle w:val="NormalTok"/>
         </w:rPr>
-        <w:t xml:space="preserve">repmis::</w:t>
+        <w:t xml:space="preserve">repmis</w:t>
+      </w:r>
+      <w:r>
+        <w:rPr>
+          <w:rStyle w:val="OperatorTok"/>
+        </w:rPr>
+        <w:t xml:space="preserve">::</w:t>
       </w:r>
       <w:r>
         <w:rPr>
@@ -658,7 +685,7 @@
         <w:pStyle w:val="FirstParagraph"/>
       </w:pPr>
       <w:r>
-        <w:t xml:space="preserve">Our raw data required some tidying. This is not uncommon with this type of data. First, we renamed variable names in order to aid in merging the two files.</w:t>
+        <w:t xml:space="preserve">Our raw data required some tidying, which is common with this type of data. First, we renamed variable names in order to aid in merging the two files.</w:t>
       </w:r>
     </w:p>
     <w:p>
@@ -866,7 +893,7 @@
         <w:pStyle w:val="FirstParagraph"/>
       </w:pPr>
       <w:r>
-        <w:t xml:space="preserve">We discovered that there were many incomplete records in the raw data sets, likely due to the dependency on self-reported information. Therefore, some data tidying was necessary. There were numerous observations with missing ABV and/or IBU values. As the analysis was dependent upon these values, these observations were not included in this study. North Dakota was an exception, as an IBU value was missing from all ND observations. To avoid omitting all ND beers from the study, we set their IBU value to zero rather than deleting the observations completely. We chose to remove the observations after We merge the data sets.</w:t>
+        <w:t xml:space="preserve">We discovered that there were many incomplete records in the raw data sets, likely due to the dependency on self-reported information. Therefore, some data tidying was necessary. There were numerous observations with missing ABV and/or IBU values. As the analysis was dependent upon these values, these observations were not included in this study. We chose to remove the observations after We merge the data sets. North Dakota was an exception, as an IBU value was missing from all ND observations. To avoid omitting all ND beers from the study, we set their IBU value to zero rather than deleting the observations completely.</w:t>
       </w:r>
     </w:p>
     <w:p>
@@ -1002,7 +1029,7 @@
         <w:pStyle w:val="FirstParagraph"/>
       </w:pPr>
       <w:r>
-        <w:t xml:space="preserve">We also checked for outliers. The standard deviation for the ABV variables was low, concluding there were no outliers of concern. The standard deviation for the IBU variables was quite high at over 25 however, the IBU values do typically have a wide range, so we did not remove any outliers based on IBU.</w:t>
+        <w:t xml:space="preserve">We also checked for outliers. The standard deviation for the ABV variables was low, concluding there were no outliers of concern. Although the standard deviation for the IBU measurement was quite high at over 25, we did not remove any outliers based on IBU as research indicates that IBU values do typically have a wide range.</w:t>
       </w:r>
       <w:r>
         <w:t xml:space="preserve"> </w:t>
@@ -1284,7 +1311,19 @@
         <w:rPr>
           <w:rStyle w:val="NormalTok"/>
         </w:rPr>
-        <w:t xml:space="preserve">(DFBeers$ABV)    </w:t>
+        <w:t xml:space="preserve">(DFBeers</w:t>
+      </w:r>
+      <w:r>
+        <w:rPr>
+          <w:rStyle w:val="OperatorTok"/>
+        </w:rPr>
+        <w:t xml:space="preserve">$</w:t>
+      </w:r>
+      <w:r>
+        <w:rPr>
+          <w:rStyle w:val="NormalTok"/>
+        </w:rPr>
+        <w:t xml:space="preserve">ABV)    </w:t>
       </w:r>
       <w:r>
         <w:rPr>
@@ -1318,7 +1357,19 @@
         <w:rPr>
           <w:rStyle w:val="NormalTok"/>
         </w:rPr>
-        <w:t xml:space="preserve">(DFBeers$IBU)    </w:t>
+        <w:t xml:space="preserve">(DFBeers</w:t>
+      </w:r>
+      <w:r>
+        <w:rPr>
+          <w:rStyle w:val="OperatorTok"/>
+        </w:rPr>
+        <w:t xml:space="preserve">$</w:t>
+      </w:r>
+      <w:r>
+        <w:rPr>
+          <w:rStyle w:val="NormalTok"/>
+        </w:rPr>
+        <w:t xml:space="preserve">IBU)    </w:t>
       </w:r>
       <w:r>
         <w:rPr>
@@ -1353,7 +1404,7 @@
         <w:pStyle w:val="FirstParagraph"/>
       </w:pPr>
       <w:r>
-        <w:t xml:space="preserve">Since all beers from South Dakota were missing IBU data, we set their IBU to 0. Otherwise all their beers would be deleted.</w:t>
+        <w:t xml:space="preserve">Since all beers from South Dakota were missing IBU data, we set their IBU to 0. Otherwise, all their beers would be deleted in the null removal process.</w:t>
       </w:r>
     </w:p>
     <w:p>
@@ -1361,7 +1412,7 @@
         <w:pStyle w:val="BodyText"/>
       </w:pPr>
       <w:r>
-        <w:t xml:space="preserve">We noted that some of the observations had a blank in the "Styles" column. We recoded these to NA so they also would be removed from our data set. We then merged the raw data sets and removed the observations with NA's as previously described.</w:t>
+        <w:t xml:space="preserve">We noted that two of the observations had a blank in the "Styles" column. We recoded these to N/A so they would not be removed from our data set, as our research questions were chiefly interested in ABV and IBU. We then merged the raw data sets and removed the observations with NA's as previously described.</w:t>
       </w:r>
     </w:p>
     <w:p>
@@ -1459,7 +1510,19 @@
         <w:rPr>
           <w:rStyle w:val="NormalTok"/>
         </w:rPr>
-        <w:t xml:space="preserve">BrewsAndBreweries$IBU &lt;-</w:t>
+        <w:t xml:space="preserve">BrewsAndBreweries</w:t>
+      </w:r>
+      <w:r>
+        <w:rPr>
+          <w:rStyle w:val="OperatorTok"/>
+        </w:rPr>
+        <w:t xml:space="preserve">$</w:t>
+      </w:r>
+      <w:r>
+        <w:rPr>
+          <w:rStyle w:val="NormalTok"/>
+        </w:rPr>
+        <w:t xml:space="preserve">IBU &lt;-</w:t>
       </w:r>
       <w:r>
         <w:rPr>
@@ -1477,7 +1540,25 @@
         <w:rPr>
           <w:rStyle w:val="NormalTok"/>
         </w:rPr>
-        <w:t xml:space="preserve">(BrewsAndBreweries$State==</w:t>
+        <w:t xml:space="preserve">(BrewsAndBreweries</w:t>
+      </w:r>
+      <w:r>
+        <w:rPr>
+          <w:rStyle w:val="OperatorTok"/>
+        </w:rPr>
+        <w:t xml:space="preserve">$</w:t>
+      </w:r>
+      <w:r>
+        <w:rPr>
+          <w:rStyle w:val="NormalTok"/>
+        </w:rPr>
+        <w:t xml:space="preserve">State</w:t>
+      </w:r>
+      <w:r>
+        <w:rPr>
+          <w:rStyle w:val="OperatorTok"/>
+        </w:rPr>
+        <w:t xml:space="preserve">==</w:t>
       </w:r>
       <w:r>
         <w:rPr>
@@ -1501,7 +1582,19 @@
         <w:rPr>
           <w:rStyle w:val="NormalTok"/>
         </w:rPr>
-        <w:t xml:space="preserve">,BrewsAndBreweries$IBU)</w:t>
+        <w:t xml:space="preserve">,BrewsAndBreweries</w:t>
+      </w:r>
+      <w:r>
+        <w:rPr>
+          <w:rStyle w:val="OperatorTok"/>
+        </w:rPr>
+        <w:t xml:space="preserve">$</w:t>
+      </w:r>
+      <w:r>
+        <w:rPr>
+          <w:rStyle w:val="NormalTok"/>
+        </w:rPr>
+        <w:t xml:space="preserve">IBU)</w:t>
       </w:r>
       <w:r>
         <w:br w:type="textWrapping"/>
@@ -1522,7 +1615,25 @@
         <w:rPr>
           <w:rStyle w:val="NormalTok"/>
         </w:rPr>
-        <w:t xml:space="preserve">(BrewsAndBreweries$Style==</w:t>
+        <w:t xml:space="preserve">(BrewsAndBreweries</w:t>
+      </w:r>
+      <w:r>
+        <w:rPr>
+          <w:rStyle w:val="OperatorTok"/>
+        </w:rPr>
+        <w:t xml:space="preserve">$</w:t>
+      </w:r>
+      <w:r>
+        <w:rPr>
+          <w:rStyle w:val="NormalTok"/>
+        </w:rPr>
+        <w:t xml:space="preserve">Style</w:t>
+      </w:r>
+      <w:r>
+        <w:rPr>
+          <w:rStyle w:val="OperatorTok"/>
+        </w:rPr>
+        <w:t xml:space="preserve">==</w:t>
       </w:r>
       <w:r>
         <w:rPr>
@@ -1581,7 +1692,7 @@
         <w:rPr>
           <w:rStyle w:val="VerbatimChar"/>
         </w:rPr>
-        <w:t xml:space="preserve">## 992        167                 The CROWLERâ¢    1796    NA  NA      </w:t>
+        <w:t xml:space="preserve">## 992        167                 The CROWLERâ&lt;U+0084&gt;¢    1796    NA  NA      </w:t>
       </w:r>
       <w:r>
         <w:br w:type="textWrapping"/>
@@ -1664,7 +1775,19 @@
         <w:rPr>
           <w:rStyle w:val="NormalTok"/>
         </w:rPr>
-        <w:t xml:space="preserve">BrewsAndBreweries$Style &lt;-</w:t>
+        <w:t xml:space="preserve">BrewsAndBreweries</w:t>
+      </w:r>
+      <w:r>
+        <w:rPr>
+          <w:rStyle w:val="OperatorTok"/>
+        </w:rPr>
+        <w:t xml:space="preserve">$</w:t>
+      </w:r>
+      <w:r>
+        <w:rPr>
+          <w:rStyle w:val="NormalTok"/>
+        </w:rPr>
+        <w:t xml:space="preserve">Style &lt;-</w:t>
       </w:r>
       <w:r>
         <w:rPr>
@@ -1682,7 +1805,25 @@
         <w:rPr>
           <w:rStyle w:val="NormalTok"/>
         </w:rPr>
-        <w:t xml:space="preserve">(BrewsAndBreweries$Style==</w:t>
+        <w:t xml:space="preserve">(BrewsAndBreweries</w:t>
+      </w:r>
+      <w:r>
+        <w:rPr>
+          <w:rStyle w:val="OperatorTok"/>
+        </w:rPr>
+        <w:t xml:space="preserve">$</w:t>
+      </w:r>
+      <w:r>
+        <w:rPr>
+          <w:rStyle w:val="NormalTok"/>
+        </w:rPr>
+        <w:t xml:space="preserve">Style</w:t>
+      </w:r>
+      <w:r>
+        <w:rPr>
+          <w:rStyle w:val="OperatorTok"/>
+        </w:rPr>
+        <w:t xml:space="preserve">==</w:t>
       </w:r>
       <w:r>
         <w:rPr>
@@ -1706,7 +1847,19 @@
         <w:rPr>
           <w:rStyle w:val="NormalTok"/>
         </w:rPr>
-        <w:t xml:space="preserve">,BrewsAndBreweries$Style)</w:t>
+        <w:t xml:space="preserve">,BrewsAndBreweries</w:t>
+      </w:r>
+      <w:r>
+        <w:rPr>
+          <w:rStyle w:val="OperatorTok"/>
+        </w:rPr>
+        <w:t xml:space="preserve">$</w:t>
+      </w:r>
+      <w:r>
+        <w:rPr>
+          <w:rStyle w:val="NormalTok"/>
+        </w:rPr>
+        <w:t xml:space="preserve">Style)</w:t>
       </w:r>
       <w:r>
         <w:br w:type="textWrapping"/>
@@ -1818,7 +1971,13 @@
         <w:rPr>
           <w:rStyle w:val="NormalTok"/>
         </w:rPr>
-        <w:t xml:space="preserve">(BrewsAndBreweries, !</w:t>
+        <w:t xml:space="preserve">(BrewsAndBreweries, </w:t>
+      </w:r>
+      <w:r>
+        <w:rPr>
+          <w:rStyle w:val="OperatorTok"/>
+        </w:rPr>
+        <w:t xml:space="preserve">!</w:t>
       </w:r>
       <w:r>
         <w:rPr>
@@ -1863,7 +2022,13 @@
         <w:rPr>
           <w:rStyle w:val="NormalTok"/>
         </w:rPr>
-        <w:t xml:space="preserve">(BrewsAndBreweries, !</w:t>
+        <w:t xml:space="preserve">(BrewsAndBreweries, </w:t>
+      </w:r>
+      <w:r>
+        <w:rPr>
+          <w:rStyle w:val="OperatorTok"/>
+        </w:rPr>
+        <w:t xml:space="preserve">!</w:t>
       </w:r>
       <w:r>
         <w:rPr>
@@ -2002,11 +2167,11 @@
         <w:rPr>
           <w:rStyle w:val="DecValTok"/>
         </w:rPr>
-        <w:t xml:space="preserve">2</w:t>
-      </w:r>
-      <w:r>
-        <w:rPr>
-          <w:rStyle w:val="NormalTok"/>
+        <w:t xml:space="preserve">1</w:t>
+      </w:r>
+      <w:r>
+        <w:rPr>
+          <w:rStyle w:val="OperatorTok"/>
         </w:rPr>
         <w:t xml:space="preserve">:</w:t>
       </w:r>
@@ -2075,7 +2240,7 @@
       </w:r>
       <w:r>
         <w:rPr>
-          <w:rStyle w:val="NormalTok"/>
+          <w:rStyle w:val="OperatorTok"/>
         </w:rPr>
         <w:t xml:space="preserve">:</w:t>
       </w:r>
@@ -2187,7 +2352,7 @@
         <w:pStyle w:val="FirstParagraph"/>
       </w:pPr>
       <w:r>
-        <w:t xml:space="preserve">A check on the first and last six observations from the merged (tidy) file did not indicate any issues with the merged file. We also checked that we indded have no NA's remaining.</w:t>
+        <w:t xml:space="preserve">A check on the first and last six observations from the merged (tidy) file did not indicate any issues with the merged file. We also checked that we indeed have no NA's remaining.</w:t>
       </w:r>
     </w:p>
     <w:p>
@@ -2730,7 +2895,7 @@
         <w:pStyle w:val="FirstParagraph"/>
       </w:pPr>
       <w:r>
-        <w:t xml:space="preserve">We took a look at varous statistics such as median IBU, ABV by state, and IBU by state.</w:t>
+        <w:t xml:space="preserve">We took a look at various statistics such as median IBU, ABV by state, and IBU by state.</w:t>
       </w:r>
     </w:p>
     <w:p>
@@ -2753,7 +2918,19 @@
         <w:rPr>
           <w:rStyle w:val="NormalTok"/>
         </w:rPr>
-        <w:t xml:space="preserve">(BrewsAndBreweries$IBU, </w:t>
+        <w:t xml:space="preserve">(BrewsAndBreweries</w:t>
+      </w:r>
+      <w:r>
+        <w:rPr>
+          <w:rStyle w:val="OperatorTok"/>
+        </w:rPr>
+        <w:t xml:space="preserve">$</w:t>
+      </w:r>
+      <w:r>
+        <w:rPr>
+          <w:rStyle w:val="NormalTok"/>
+        </w:rPr>
+        <w:t xml:space="preserve">IBU, </w:t>
       </w:r>
       <w:r>
         <w:rPr>
@@ -2798,7 +2975,13 @@
         <w:rPr>
           <w:rStyle w:val="NormalTok"/>
         </w:rPr>
-        <w:t xml:space="preserve">(ABV ~</w:t>
+        <w:t xml:space="preserve">(ABV </w:t>
+      </w:r>
+      <w:r>
+        <w:rPr>
+          <w:rStyle w:val="OperatorTok"/>
+        </w:rPr>
+        <w:t xml:space="preserve">~</w:t>
       </w:r>
       <w:r>
         <w:rPr>
@@ -2849,7 +3032,13 @@
         <w:rPr>
           <w:rStyle w:val="NormalTok"/>
         </w:rPr>
-        <w:t xml:space="preserve">(IBU ~</w:t>
+        <w:t xml:space="preserve">(IBU </w:t>
+      </w:r>
+      <w:r>
+        <w:rPr>
+          <w:rStyle w:val="OperatorTok"/>
+        </w:rPr>
+        <w:t xml:space="preserve">~</w:t>
       </w:r>
       <w:r>
         <w:rPr>
@@ -2881,7 +3070,37 @@
         <w:pStyle w:val="FirstParagraph"/>
       </w:pPr>
       <w:r>
-        <w:t xml:space="preserve">A bar chart was created; First, we merged the median ABV and median IBU data with the state data to get a "wide" table. For easier side-by-side comparison, we multiply ABV by 807 to approximate the same range of values. Then we melted these facts to get a long table with ABV and IBU as variables, and their values in the Value column. The following plot shows side-by-side median IBU and ABV data per state:</w:t>
+        <w:t xml:space="preserve">A bar chart was created; First, we merged the median ABV and median IBU data with the state data to get a "wide" table. For easier side-by-side comparison, we multiply ABV by 807 to approximate the same range of values. Then we melted these facts to get a long table with ABV and IBU as two values for the</w:t>
+      </w:r>
+      <w:r>
+        <w:t xml:space="preserve"> </w:t>
+      </w:r>
+      <w:r>
+        <w:rPr>
+          <w:i/>
+        </w:rPr>
+        <w:t xml:space="preserve">variable</w:t>
+      </w:r>
+      <w:r>
+        <w:t xml:space="preserve"> </w:t>
+      </w:r>
+      <w:r>
+        <w:t xml:space="preserve">column and their levels became values in the</w:t>
+      </w:r>
+      <w:r>
+        <w:t xml:space="preserve"> </w:t>
+      </w:r>
+      <w:r>
+        <w:rPr>
+          <w:i/>
+        </w:rPr>
+        <w:t xml:space="preserve">Value</w:t>
+      </w:r>
+      <w:r>
+        <w:t xml:space="preserve"> </w:t>
+      </w:r>
+      <w:r>
+        <w:t xml:space="preserve">column. The following plot shows side-by-side median IBU and ABV data per state:</w:t>
       </w:r>
     </w:p>
     <w:p>
@@ -2909,7 +3128,7 @@
         <w:rPr>
           <w:rStyle w:val="VerbatimChar"/>
         </w:rPr>
-        <w:t xml:space="preserve">## Warning: package 'reshape2' was built under R version 3.4.2</w:t>
+        <w:t xml:space="preserve">## Warning: package 'reshape2' was built under R version 3.4.1</w:t>
       </w:r>
     </w:p>
     <w:p>
@@ -3001,19 +3220,49 @@
         <w:rPr>
           <w:rStyle w:val="NormalTok"/>
         </w:rPr>
-        <w:t xml:space="preserve">BeerFacts$ABV &lt;-</w:t>
-      </w:r>
-      <w:r>
-        <w:rPr>
-          <w:rStyle w:val="StringTok"/>
-        </w:rPr>
-        <w:t xml:space="preserve"> </w:t>
-      </w:r>
-      <w:r>
-        <w:rPr>
-          <w:rStyle w:val="NormalTok"/>
-        </w:rPr>
-        <w:t xml:space="preserve">BeerFacts$ABV *</w:t>
+        <w:t xml:space="preserve">BeerFacts</w:t>
+      </w:r>
+      <w:r>
+        <w:rPr>
+          <w:rStyle w:val="OperatorTok"/>
+        </w:rPr>
+        <w:t xml:space="preserve">$</w:t>
+      </w:r>
+      <w:r>
+        <w:rPr>
+          <w:rStyle w:val="NormalTok"/>
+        </w:rPr>
+        <w:t xml:space="preserve">ABV &lt;-</w:t>
+      </w:r>
+      <w:r>
+        <w:rPr>
+          <w:rStyle w:val="StringTok"/>
+        </w:rPr>
+        <w:t xml:space="preserve"> </w:t>
+      </w:r>
+      <w:r>
+        <w:rPr>
+          <w:rStyle w:val="NormalTok"/>
+        </w:rPr>
+        <w:t xml:space="preserve">BeerFacts</w:t>
+      </w:r>
+      <w:r>
+        <w:rPr>
+          <w:rStyle w:val="OperatorTok"/>
+        </w:rPr>
+        <w:t xml:space="preserve">$</w:t>
+      </w:r>
+      <w:r>
+        <w:rPr>
+          <w:rStyle w:val="NormalTok"/>
+        </w:rPr>
+        <w:t xml:space="preserve">ABV </w:t>
+      </w:r>
+      <w:r>
+        <w:rPr>
+          <w:rStyle w:val="OperatorTok"/>
+        </w:rPr>
+        <w:t xml:space="preserve">*</w:t>
       </w:r>
       <w:r>
         <w:rPr>
@@ -3037,7 +3286,7 @@
         <w:rPr>
           <w:rStyle w:val="CommentTok"/>
         </w:rPr>
-        <w:t xml:space="preserve"># Then we melt these facts to get a long table with ABV and IBU as variables, and their values in the Value column</w:t>
+        <w:t xml:space="preserve"># Then we melt these facts to get a long table with ABV and IBU as two values for the variable column, and their levels in the Value column</w:t>
       </w:r>
       <w:r>
         <w:br w:type="textWrapping"/>
@@ -3110,7 +3359,19 @@
         <w:rPr>
           <w:rStyle w:val="NormalTok"/>
         </w:rPr>
-        <w:t xml:space="preserve">(BeerFacts.long$State),]</w:t>
+        <w:t xml:space="preserve">(BeerFacts.long</w:t>
+      </w:r>
+      <w:r>
+        <w:rPr>
+          <w:rStyle w:val="OperatorTok"/>
+        </w:rPr>
+        <w:t xml:space="preserve">$</w:t>
+      </w:r>
+      <w:r>
+        <w:rPr>
+          <w:rStyle w:val="NormalTok"/>
+        </w:rPr>
+        <w:t xml:space="preserve">State),]</w:t>
       </w:r>
       <w:r>
         <w:br w:type="textWrapping"/>
@@ -3148,7 +3409,7 @@
         <w:rPr>
           <w:rStyle w:val="VerbatimChar"/>
         </w:rPr>
-        <w:t xml:space="preserve">## Warning: package 'ggplot2' was built under R version 3.4.2</w:t>
+        <w:t xml:space="preserve">## Warning: package 'ggplot2' was built under R version 3.4.1</w:t>
       </w:r>
     </w:p>
     <w:p>
@@ -3505,7 +3766,13 @@
         <w:rPr>
           <w:rStyle w:val="NormalTok"/>
         </w:rPr>
-        <w:t xml:space="preserve">(variable)))+</w:t>
+        <w:t xml:space="preserve">(variable)))</w:t>
+      </w:r>
+      <w:r>
+        <w:rPr>
+          <w:rStyle w:val="OperatorTok"/>
+        </w:rPr>
+        <w:t xml:space="preserve">+</w:t>
       </w:r>
       <w:r>
         <w:br w:type="textWrapping"/>
@@ -3580,7 +3847,13 @@
         <w:rPr>
           <w:rStyle w:val="NormalTok"/>
         </w:rPr>
-        <w:t xml:space="preserve">)+</w:t>
+        <w:t xml:space="preserve">)</w:t>
+      </w:r>
+      <w:r>
+        <w:rPr>
+          <w:rStyle w:val="OperatorTok"/>
+        </w:rPr>
+        <w:t xml:space="preserve">+</w:t>
       </w:r>
       <w:r>
         <w:br w:type="textWrapping"/>
@@ -3628,133 +3901,7 @@
         <w:rPr>
           <w:rStyle w:val="NormalTok"/>
         </w:rPr>
-        <w:t xml:space="preserve"> </w:t>
-      </w:r>
-      <w:r>
-        <w:rPr>
-          <w:rStyle w:val="NormalTok"/>
-        </w:rPr>
-        <w:t xml:space="preserve"> </w:t>
-      </w:r>
-      <w:r>
-        <w:rPr>
-          <w:rStyle w:val="NormalTok"/>
-        </w:rPr>
-        <w:t xml:space="preserve"> </w:t>
-      </w:r>
-      <w:r>
-        <w:rPr>
-          <w:rStyle w:val="NormalTok"/>
-        </w:rPr>
-        <w:t xml:space="preserve"> </w:t>
-      </w:r>
-      <w:r>
-        <w:rPr>
-          <w:rStyle w:val="NormalTok"/>
-        </w:rPr>
-        <w:t xml:space="preserve"> </w:t>
-      </w:r>
-      <w:r>
-        <w:rPr>
-          <w:rStyle w:val="NormalTok"/>
-        </w:rPr>
-        <w:t xml:space="preserve"> </w:t>
-      </w:r>
-      <w:r>
-        <w:rPr>
-          <w:rStyle w:val="NormalTok"/>
-        </w:rPr>
-        <w:t xml:space="preserve"> </w:t>
-      </w:r>
-      <w:r>
-        <w:rPr>
-          <w:rStyle w:val="NormalTok"/>
-        </w:rPr>
-        <w:t xml:space="preserve"> </w:t>
-      </w:r>
-      <w:r>
-        <w:rPr>
-          <w:rStyle w:val="NormalTok"/>
-        </w:rPr>
-        <w:t xml:space="preserve"> </w:t>
-      </w:r>
-      <w:r>
-        <w:rPr>
-          <w:rStyle w:val="NormalTok"/>
-        </w:rPr>
-        <w:t xml:space="preserve"> </w:t>
-      </w:r>
-      <w:r>
-        <w:rPr>
-          <w:rStyle w:val="NormalTok"/>
-        </w:rPr>
-        <w:t xml:space="preserve"> </w:t>
-      </w:r>
-      <w:r>
-        <w:rPr>
-          <w:rStyle w:val="NormalTok"/>
-        </w:rPr>
-        <w:t xml:space="preserve"> </w:t>
-      </w:r>
-      <w:r>
-        <w:rPr>
-          <w:rStyle w:val="NormalTok"/>
-        </w:rPr>
-        <w:t xml:space="preserve"> </w:t>
-      </w:r>
-      <w:r>
-        <w:rPr>
-          <w:rStyle w:val="NormalTok"/>
-        </w:rPr>
-        <w:t xml:space="preserve"> </w:t>
-      </w:r>
-      <w:r>
-        <w:rPr>
-          <w:rStyle w:val="NormalTok"/>
-        </w:rPr>
-        <w:t xml:space="preserve"> </w:t>
-      </w:r>
-      <w:r>
-        <w:rPr>
-          <w:rStyle w:val="NormalTok"/>
-        </w:rPr>
-        <w:t xml:space="preserve"> </w:t>
-      </w:r>
-      <w:r>
-        <w:rPr>
-          <w:rStyle w:val="NormalTok"/>
-        </w:rPr>
-        <w:t xml:space="preserve"> </w:t>
-      </w:r>
-      <w:r>
-        <w:rPr>
-          <w:rStyle w:val="NormalTok"/>
-        </w:rPr>
-        <w:t xml:space="preserve"> </w:t>
-      </w:r>
-      <w:r>
-        <w:rPr>
-          <w:rStyle w:val="NormalTok"/>
-        </w:rPr>
-        <w:t xml:space="preserve"> </w:t>
-      </w:r>
-      <w:r>
-        <w:rPr>
-          <w:rStyle w:val="NormalTok"/>
-        </w:rPr>
-        <w:t xml:space="preserve"> </w:t>
-      </w:r>
-      <w:r>
-        <w:rPr>
-          <w:rStyle w:val="NormalTok"/>
-        </w:rPr>
-        <w:t xml:space="preserve"> </w:t>
-      </w:r>
-      <w:r>
-        <w:rPr>
-          <w:rStyle w:val="NormalTok"/>
-        </w:rPr>
-        <w:t xml:space="preserve"> </w:t>
+        <w:t xml:space="preserve">                      </w:t>
       </w:r>
       <w:r>
         <w:rPr>
@@ -3805,133 +3952,7 @@
         <w:rPr>
           <w:rStyle w:val="NormalTok"/>
         </w:rPr>
-        <w:t xml:space="preserve"> </w:t>
-      </w:r>
-      <w:r>
-        <w:rPr>
-          <w:rStyle w:val="NormalTok"/>
-        </w:rPr>
-        <w:t xml:space="preserve"> </w:t>
-      </w:r>
-      <w:r>
-        <w:rPr>
-          <w:rStyle w:val="NormalTok"/>
-        </w:rPr>
-        <w:t xml:space="preserve"> </w:t>
-      </w:r>
-      <w:r>
-        <w:rPr>
-          <w:rStyle w:val="NormalTok"/>
-        </w:rPr>
-        <w:t xml:space="preserve"> </w:t>
-      </w:r>
-      <w:r>
-        <w:rPr>
-          <w:rStyle w:val="NormalTok"/>
-        </w:rPr>
-        <w:t xml:space="preserve"> </w:t>
-      </w:r>
-      <w:r>
-        <w:rPr>
-          <w:rStyle w:val="NormalTok"/>
-        </w:rPr>
-        <w:t xml:space="preserve"> </w:t>
-      </w:r>
-      <w:r>
-        <w:rPr>
-          <w:rStyle w:val="NormalTok"/>
-        </w:rPr>
-        <w:t xml:space="preserve"> </w:t>
-      </w:r>
-      <w:r>
-        <w:rPr>
-          <w:rStyle w:val="NormalTok"/>
-        </w:rPr>
-        <w:t xml:space="preserve"> </w:t>
-      </w:r>
-      <w:r>
-        <w:rPr>
-          <w:rStyle w:val="NormalTok"/>
-        </w:rPr>
-        <w:t xml:space="preserve"> </w:t>
-      </w:r>
-      <w:r>
-        <w:rPr>
-          <w:rStyle w:val="NormalTok"/>
-        </w:rPr>
-        <w:t xml:space="preserve"> </w:t>
-      </w:r>
-      <w:r>
-        <w:rPr>
-          <w:rStyle w:val="NormalTok"/>
-        </w:rPr>
-        <w:t xml:space="preserve"> </w:t>
-      </w:r>
-      <w:r>
-        <w:rPr>
-          <w:rStyle w:val="NormalTok"/>
-        </w:rPr>
-        <w:t xml:space="preserve"> </w:t>
-      </w:r>
-      <w:r>
-        <w:rPr>
-          <w:rStyle w:val="NormalTok"/>
-        </w:rPr>
-        <w:t xml:space="preserve"> </w:t>
-      </w:r>
-      <w:r>
-        <w:rPr>
-          <w:rStyle w:val="NormalTok"/>
-        </w:rPr>
-        <w:t xml:space="preserve"> </w:t>
-      </w:r>
-      <w:r>
-        <w:rPr>
-          <w:rStyle w:val="NormalTok"/>
-        </w:rPr>
-        <w:t xml:space="preserve"> </w:t>
-      </w:r>
-      <w:r>
-        <w:rPr>
-          <w:rStyle w:val="NormalTok"/>
-        </w:rPr>
-        <w:t xml:space="preserve"> </w:t>
-      </w:r>
-      <w:r>
-        <w:rPr>
-          <w:rStyle w:val="NormalTok"/>
-        </w:rPr>
-        <w:t xml:space="preserve"> </w:t>
-      </w:r>
-      <w:r>
-        <w:rPr>
-          <w:rStyle w:val="NormalTok"/>
-        </w:rPr>
-        <w:t xml:space="preserve"> </w:t>
-      </w:r>
-      <w:r>
-        <w:rPr>
-          <w:rStyle w:val="NormalTok"/>
-        </w:rPr>
-        <w:t xml:space="preserve"> </w:t>
-      </w:r>
-      <w:r>
-        <w:rPr>
-          <w:rStyle w:val="NormalTok"/>
-        </w:rPr>
-        <w:t xml:space="preserve"> </w:t>
-      </w:r>
-      <w:r>
-        <w:rPr>
-          <w:rStyle w:val="NormalTok"/>
-        </w:rPr>
-        <w:t xml:space="preserve"> </w:t>
-      </w:r>
-      <w:r>
-        <w:rPr>
-          <w:rStyle w:val="NormalTok"/>
-        </w:rPr>
-        <w:t xml:space="preserve"> </w:t>
+        <w:t xml:space="preserve">                      </w:t>
       </w:r>
       <w:r>
         <w:rPr>
@@ -3973,7 +3994,13 @@
         <w:rPr>
           <w:rStyle w:val="NormalTok"/>
         </w:rPr>
-        <w:t xml:space="preserve">))+</w:t>
+        <w:t xml:space="preserve">))</w:t>
+      </w:r>
+      <w:r>
+        <w:rPr>
+          <w:rStyle w:val="OperatorTok"/>
+        </w:rPr>
+        <w:t xml:space="preserve">+</w:t>
       </w:r>
       <w:r>
         <w:br w:type="textWrapping"/>
@@ -4006,7 +4033,13 @@
         <w:rPr>
           <w:rStyle w:val="NormalTok"/>
         </w:rPr>
-        <w:t xml:space="preserve">)+</w:t>
+        <w:t xml:space="preserve">)</w:t>
+      </w:r>
+      <w:r>
+        <w:rPr>
+          <w:rStyle w:val="OperatorTok"/>
+        </w:rPr>
+        <w:t xml:space="preserve">+</w:t>
       </w:r>
       <w:r>
         <w:rPr>
@@ -4030,7 +4063,13 @@
         <w:rPr>
           <w:rStyle w:val="NormalTok"/>
         </w:rPr>
-        <w:t xml:space="preserve">)+</w:t>
+        <w:t xml:space="preserve">)</w:t>
+      </w:r>
+      <w:r>
+        <w:rPr>
+          <w:rStyle w:val="OperatorTok"/>
+        </w:rPr>
+        <w:t xml:space="preserve">+</w:t>
       </w:r>
       <w:r>
         <w:br w:type="textWrapping"/>
@@ -4063,7 +4102,13 @@
         <w:rPr>
           <w:rStyle w:val="NormalTok"/>
         </w:rPr>
-        <w:t xml:space="preserve">)+</w:t>
+        <w:t xml:space="preserve">)</w:t>
+      </w:r>
+      <w:r>
+        <w:rPr>
+          <w:rStyle w:val="OperatorTok"/>
+        </w:rPr>
+        <w:t xml:space="preserve">+</w:t>
       </w:r>
       <w:r>
         <w:br w:type="textWrapping"/>
@@ -4090,7 +4135,7 @@
         <w:rPr>
           <w:rStyle w:val="CommentTok"/>
         </w:rPr>
-        <w:t xml:space="preserve"># sets value on y axis, states on x. Commenting out the + above and this line will reverse</w:t>
+        <w:t xml:space="preserve"># sets value on y axis, States on x. Commenting out the + above and this line will reverse</w:t>
       </w:r>
     </w:p>
     <w:p>
@@ -4102,7 +4147,7 @@
           <wp:inline>
             <wp:extent cx="4620126" cy="3696101"/>
             <wp:effectExtent b="0" l="0" r="0" t="0"/>
-            <wp:docPr descr="" id="1" name="Picture"/>
+            <wp:docPr descr="" title="" id="1" name="Picture"/>
             <a:graphic>
               <a:graphicData uri="http://schemas.openxmlformats.org/drawingml/2006/picture">
                 <pic:pic>
@@ -4174,7 +4219,13 @@
         <w:rPr>
           <w:rStyle w:val="NormalTok"/>
         </w:rPr>
-        <w:t xml:space="preserve">(State,ABV))+</w:t>
+        <w:t xml:space="preserve">(State,ABV))</w:t>
+      </w:r>
+      <w:r>
+        <w:rPr>
+          <w:rStyle w:val="OperatorTok"/>
+        </w:rPr>
+        <w:t xml:space="preserve">+</w:t>
       </w:r>
       <w:r>
         <w:br w:type="textWrapping"/>
@@ -4213,7 +4264,13 @@
         <w:rPr>
           <w:rStyle w:val="NormalTok"/>
         </w:rPr>
-        <w:t xml:space="preserve">)+</w:t>
+        <w:t xml:space="preserve">)</w:t>
+      </w:r>
+      <w:r>
+        <w:rPr>
+          <w:rStyle w:val="OperatorTok"/>
+        </w:rPr>
+        <w:t xml:space="preserve">+</w:t>
       </w:r>
       <w:r>
         <w:br w:type="textWrapping"/>
@@ -4276,7 +4333,13 @@
         <w:rPr>
           <w:rStyle w:val="NormalTok"/>
         </w:rPr>
-        <w:t xml:space="preserve">))+</w:t>
+        <w:t xml:space="preserve">))</w:t>
+      </w:r>
+      <w:r>
+        <w:rPr>
+          <w:rStyle w:val="OperatorTok"/>
+        </w:rPr>
+        <w:t xml:space="preserve">+</w:t>
       </w:r>
       <w:r>
         <w:br w:type="textWrapping"/>
@@ -4309,7 +4372,13 @@
         <w:rPr>
           <w:rStyle w:val="NormalTok"/>
         </w:rPr>
-        <w:t xml:space="preserve">)+</w:t>
+        <w:t xml:space="preserve">)</w:t>
+      </w:r>
+      <w:r>
+        <w:rPr>
+          <w:rStyle w:val="OperatorTok"/>
+        </w:rPr>
+        <w:t xml:space="preserve">+</w:t>
       </w:r>
       <w:r>
         <w:br w:type="textWrapping"/>
@@ -4336,7 +4405,7 @@
         <w:rPr>
           <w:rStyle w:val="CommentTok"/>
         </w:rPr>
-        <w:t xml:space="preserve"># sets value on y axis, states on x. Commenting out the + above and this line will reverse</w:t>
+        <w:t xml:space="preserve"># sets value on y axis, States on x. Commenting out the + above and this line will reverse</w:t>
       </w:r>
     </w:p>
     <w:p>
@@ -4348,7 +4417,7 @@
           <wp:inline>
             <wp:extent cx="4620126" cy="3696101"/>
             <wp:effectExtent b="0" l="0" r="0" t="0"/>
-            <wp:docPr descr="" id="1" name="Picture"/>
+            <wp:docPr descr="" title="" id="1" name="Picture"/>
             <a:graphic>
               <a:graphicData uri="http://schemas.openxmlformats.org/drawingml/2006/picture">
                 <pic:pic>
@@ -4420,7 +4489,13 @@
         <w:rPr>
           <w:rStyle w:val="NormalTok"/>
         </w:rPr>
-        <w:t xml:space="preserve">(State,IBU))+</w:t>
+        <w:t xml:space="preserve">(State,IBU))</w:t>
+      </w:r>
+      <w:r>
+        <w:rPr>
+          <w:rStyle w:val="OperatorTok"/>
+        </w:rPr>
+        <w:t xml:space="preserve">+</w:t>
       </w:r>
       <w:r>
         <w:br w:type="textWrapping"/>
@@ -4459,7 +4534,13 @@
         <w:rPr>
           <w:rStyle w:val="NormalTok"/>
         </w:rPr>
-        <w:t xml:space="preserve">)+</w:t>
+        <w:t xml:space="preserve">)</w:t>
+      </w:r>
+      <w:r>
+        <w:rPr>
+          <w:rStyle w:val="OperatorTok"/>
+        </w:rPr>
+        <w:t xml:space="preserve">+</w:t>
       </w:r>
       <w:r>
         <w:br w:type="textWrapping"/>
@@ -4522,7 +4603,13 @@
         <w:rPr>
           <w:rStyle w:val="NormalTok"/>
         </w:rPr>
-        <w:t xml:space="preserve">))+</w:t>
+        <w:t xml:space="preserve">))</w:t>
+      </w:r>
+      <w:r>
+        <w:rPr>
+          <w:rStyle w:val="OperatorTok"/>
+        </w:rPr>
+        <w:t xml:space="preserve">+</w:t>
       </w:r>
       <w:r>
         <w:br w:type="textWrapping"/>
@@ -4555,7 +4642,13 @@
         <w:rPr>
           <w:rStyle w:val="NormalTok"/>
         </w:rPr>
-        <w:t xml:space="preserve">)+</w:t>
+        <w:t xml:space="preserve">)</w:t>
+      </w:r>
+      <w:r>
+        <w:rPr>
+          <w:rStyle w:val="OperatorTok"/>
+        </w:rPr>
+        <w:t xml:space="preserve">+</w:t>
       </w:r>
       <w:r>
         <w:br w:type="textWrapping"/>
@@ -4582,7 +4675,7 @@
         <w:rPr>
           <w:rStyle w:val="CommentTok"/>
         </w:rPr>
-        <w:t xml:space="preserve"># sets value on y axis, states on x. Commenting out the + above and this line will reverse</w:t>
+        <w:t xml:space="preserve"># sets value on y axis, States on x. Commenting out the + above and this line will reverse</w:t>
       </w:r>
     </w:p>
     <w:p>
@@ -4594,7 +4687,7 @@
           <wp:inline>
             <wp:extent cx="4620126" cy="3696101"/>
             <wp:effectExtent b="0" l="0" r="0" t="0"/>
-            <wp:docPr descr="" id="1" name="Picture"/>
+            <wp:docPr descr="" title="" id="1" name="Picture"/>
             <a:graphic>
               <a:graphicData uri="http://schemas.openxmlformats.org/drawingml/2006/picture">
                 <pic:pic>
@@ -4666,7 +4759,13 @@
         <w:rPr>
           <w:rStyle w:val="NormalTok"/>
         </w:rPr>
-        <w:t xml:space="preserve">(ABV ~</w:t>
+        <w:t xml:space="preserve">(ABV </w:t>
+      </w:r>
+      <w:r>
+        <w:rPr>
+          <w:rStyle w:val="OperatorTok"/>
+        </w:rPr>
+        <w:t xml:space="preserve">~</w:t>
       </w:r>
       <w:r>
         <w:rPr>
@@ -4687,121 +4786,7 @@
         <w:rPr>
           <w:rStyle w:val="NormalTok"/>
         </w:rPr>
-        <w:t xml:space="preserve"> </w:t>
-      </w:r>
-      <w:r>
-        <w:rPr>
-          <w:rStyle w:val="NormalTok"/>
-        </w:rPr>
-        <w:t xml:space="preserve"> </w:t>
-      </w:r>
-      <w:r>
-        <w:rPr>
-          <w:rStyle w:val="NormalTok"/>
-        </w:rPr>
-        <w:t xml:space="preserve"> </w:t>
-      </w:r>
-      <w:r>
-        <w:rPr>
-          <w:rStyle w:val="NormalTok"/>
-        </w:rPr>
-        <w:t xml:space="preserve"> </w:t>
-      </w:r>
-      <w:r>
-        <w:rPr>
-          <w:rStyle w:val="NormalTok"/>
-        </w:rPr>
-        <w:t xml:space="preserve"> </w:t>
-      </w:r>
-      <w:r>
-        <w:rPr>
-          <w:rStyle w:val="NormalTok"/>
-        </w:rPr>
-        <w:t xml:space="preserve"> </w:t>
-      </w:r>
-      <w:r>
-        <w:rPr>
-          <w:rStyle w:val="NormalTok"/>
-        </w:rPr>
-        <w:t xml:space="preserve"> </w:t>
-      </w:r>
-      <w:r>
-        <w:rPr>
-          <w:rStyle w:val="NormalTok"/>
-        </w:rPr>
-        <w:t xml:space="preserve"> </w:t>
-      </w:r>
-      <w:r>
-        <w:rPr>
-          <w:rStyle w:val="NormalTok"/>
-        </w:rPr>
-        <w:t xml:space="preserve"> </w:t>
-      </w:r>
-      <w:r>
-        <w:rPr>
-          <w:rStyle w:val="NormalTok"/>
-        </w:rPr>
-        <w:t xml:space="preserve"> </w:t>
-      </w:r>
-      <w:r>
-        <w:rPr>
-          <w:rStyle w:val="NormalTok"/>
-        </w:rPr>
-        <w:t xml:space="preserve"> </w:t>
-      </w:r>
-      <w:r>
-        <w:rPr>
-          <w:rStyle w:val="NormalTok"/>
-        </w:rPr>
-        <w:t xml:space="preserve"> </w:t>
-      </w:r>
-      <w:r>
-        <w:rPr>
-          <w:rStyle w:val="NormalTok"/>
-        </w:rPr>
-        <w:t xml:space="preserve"> </w:t>
-      </w:r>
-      <w:r>
-        <w:rPr>
-          <w:rStyle w:val="NormalTok"/>
-        </w:rPr>
-        <w:t xml:space="preserve"> </w:t>
-      </w:r>
-      <w:r>
-        <w:rPr>
-          <w:rStyle w:val="NormalTok"/>
-        </w:rPr>
-        <w:t xml:space="preserve"> </w:t>
-      </w:r>
-      <w:r>
-        <w:rPr>
-          <w:rStyle w:val="NormalTok"/>
-        </w:rPr>
-        <w:t xml:space="preserve"> </w:t>
-      </w:r>
-      <w:r>
-        <w:rPr>
-          <w:rStyle w:val="NormalTok"/>
-        </w:rPr>
-        <w:t xml:space="preserve"> </w:t>
-      </w:r>
-      <w:r>
-        <w:rPr>
-          <w:rStyle w:val="NormalTok"/>
-        </w:rPr>
-        <w:t xml:space="preserve"> </w:t>
-      </w:r>
-      <w:r>
-        <w:rPr>
-          <w:rStyle w:val="NormalTok"/>
-        </w:rPr>
-        <w:t xml:space="preserve"> </w:t>
-      </w:r>
-      <w:r>
-        <w:rPr>
-          <w:rStyle w:val="NormalTok"/>
-        </w:rPr>
-        <w:t xml:space="preserve"> </w:t>
+        <w:t xml:space="preserve">                    </w:t>
       </w:r>
       <w:r>
         <w:rPr>
@@ -4822,127 +4807,7 @@
         <w:rPr>
           <w:rStyle w:val="NormalTok"/>
         </w:rPr>
-        <w:t xml:space="preserve"> </w:t>
-      </w:r>
-      <w:r>
-        <w:rPr>
-          <w:rStyle w:val="NormalTok"/>
-        </w:rPr>
-        <w:t xml:space="preserve"> </w:t>
-      </w:r>
-      <w:r>
-        <w:rPr>
-          <w:rStyle w:val="NormalTok"/>
-        </w:rPr>
-        <w:t xml:space="preserve"> </w:t>
-      </w:r>
-      <w:r>
-        <w:rPr>
-          <w:rStyle w:val="NormalTok"/>
-        </w:rPr>
-        <w:t xml:space="preserve"> </w:t>
-      </w:r>
-      <w:r>
-        <w:rPr>
-          <w:rStyle w:val="NormalTok"/>
-        </w:rPr>
-        <w:t xml:space="preserve"> </w:t>
-      </w:r>
-      <w:r>
-        <w:rPr>
-          <w:rStyle w:val="NormalTok"/>
-        </w:rPr>
-        <w:t xml:space="preserve"> </w:t>
-      </w:r>
-      <w:r>
-        <w:rPr>
-          <w:rStyle w:val="NormalTok"/>
-        </w:rPr>
-        <w:t xml:space="preserve"> </w:t>
-      </w:r>
-      <w:r>
-        <w:rPr>
-          <w:rStyle w:val="NormalTok"/>
-        </w:rPr>
-        <w:t xml:space="preserve"> </w:t>
-      </w:r>
-      <w:r>
-        <w:rPr>
-          <w:rStyle w:val="NormalTok"/>
-        </w:rPr>
-        <w:t xml:space="preserve"> </w:t>
-      </w:r>
-      <w:r>
-        <w:rPr>
-          <w:rStyle w:val="NormalTok"/>
-        </w:rPr>
-        <w:t xml:space="preserve"> </w:t>
-      </w:r>
-      <w:r>
-        <w:rPr>
-          <w:rStyle w:val="NormalTok"/>
-        </w:rPr>
-        <w:t xml:space="preserve"> </w:t>
-      </w:r>
-      <w:r>
-        <w:rPr>
-          <w:rStyle w:val="NormalTok"/>
-        </w:rPr>
-        <w:t xml:space="preserve"> </w:t>
-      </w:r>
-      <w:r>
-        <w:rPr>
-          <w:rStyle w:val="NormalTok"/>
-        </w:rPr>
-        <w:t xml:space="preserve"> </w:t>
-      </w:r>
-      <w:r>
-        <w:rPr>
-          <w:rStyle w:val="NormalTok"/>
-        </w:rPr>
-        <w:t xml:space="preserve"> </w:t>
-      </w:r>
-      <w:r>
-        <w:rPr>
-          <w:rStyle w:val="NormalTok"/>
-        </w:rPr>
-        <w:t xml:space="preserve"> </w:t>
-      </w:r>
-      <w:r>
-        <w:rPr>
-          <w:rStyle w:val="NormalTok"/>
-        </w:rPr>
-        <w:t xml:space="preserve"> </w:t>
-      </w:r>
-      <w:r>
-        <w:rPr>
-          <w:rStyle w:val="NormalTok"/>
-        </w:rPr>
-        <w:t xml:space="preserve"> </w:t>
-      </w:r>
-      <w:r>
-        <w:rPr>
-          <w:rStyle w:val="NormalTok"/>
-        </w:rPr>
-        <w:t xml:space="preserve"> </w:t>
-      </w:r>
-      <w:r>
-        <w:rPr>
-          <w:rStyle w:val="NormalTok"/>
-        </w:rPr>
-        <w:t xml:space="preserve"> </w:t>
-      </w:r>
-      <w:r>
-        <w:rPr>
-          <w:rStyle w:val="NormalTok"/>
-        </w:rPr>
-        <w:t xml:space="preserve"> </w:t>
-      </w:r>
-      <w:r>
-        <w:rPr>
-          <w:rStyle w:val="NormalTok"/>
-        </w:rPr>
-        <w:t xml:space="preserve">max)</w:t>
+        <w:t xml:space="preserve">                    max)</w:t>
       </w:r>
       <w:r>
         <w:br w:type="textWrapping"/>
@@ -4975,7 +4840,31 @@
         <w:rPr>
           <w:rStyle w:val="NormalTok"/>
         </w:rPr>
-        <w:t xml:space="preserve">(-MaxABV$ABV),]</w:t>
+        <w:t xml:space="preserve">(</w:t>
+      </w:r>
+      <w:r>
+        <w:rPr>
+          <w:rStyle w:val="OperatorTok"/>
+        </w:rPr>
+        <w:t xml:space="preserve">-</w:t>
+      </w:r>
+      <w:r>
+        <w:rPr>
+          <w:rStyle w:val="NormalTok"/>
+        </w:rPr>
+        <w:t xml:space="preserve">MaxABV</w:t>
+      </w:r>
+      <w:r>
+        <w:rPr>
+          <w:rStyle w:val="OperatorTok"/>
+        </w:rPr>
+        <w:t xml:space="preserve">$</w:t>
+      </w:r>
+      <w:r>
+        <w:rPr>
+          <w:rStyle w:val="NormalTok"/>
+        </w:rPr>
+        <w:t xml:space="preserve">ABV),]</w:t>
       </w:r>
       <w:r>
         <w:br w:type="textWrapping"/>
@@ -5068,13 +4957,25 @@
         <w:rPr>
           <w:rStyle w:val="StringTok"/>
         </w:rPr>
-        <w:t xml:space="preserve">" has the beer with highest alcohol content: "</w:t>
-      </w:r>
-      <w:r>
-        <w:rPr>
-          <w:rStyle w:val="NormalTok"/>
-        </w:rPr>
-        <w:t xml:space="preserve">, BrewsAndBreweries$BeerName[</w:t>
+        <w:t xml:space="preserve">" has the beer with the highest alcohol content: "</w:t>
+      </w:r>
+      <w:r>
+        <w:rPr>
+          <w:rStyle w:val="NormalTok"/>
+        </w:rPr>
+        <w:t xml:space="preserve">, BrewsAndBreweries</w:t>
+      </w:r>
+      <w:r>
+        <w:rPr>
+          <w:rStyle w:val="OperatorTok"/>
+        </w:rPr>
+        <w:t xml:space="preserve">$</w:t>
+      </w:r>
+      <w:r>
+        <w:rPr>
+          <w:rStyle w:val="NormalTok"/>
+        </w:rPr>
+        <w:t xml:space="preserve">BeerName[</w:t>
       </w:r>
       <w:r>
         <w:rPr>
@@ -5086,7 +4987,31 @@
         <w:rPr>
           <w:rStyle w:val="NormalTok"/>
         </w:rPr>
-        <w:t xml:space="preserve">(BrewsAndBreweries$ABV==MaxABV[</w:t>
+        <w:t xml:space="preserve">(BrewsAndBreweries</w:t>
+      </w:r>
+      <w:r>
+        <w:rPr>
+          <w:rStyle w:val="OperatorTok"/>
+        </w:rPr>
+        <w:t xml:space="preserve">$</w:t>
+      </w:r>
+      <w:r>
+        <w:rPr>
+          <w:rStyle w:val="NormalTok"/>
+        </w:rPr>
+        <w:t xml:space="preserve">ABV</w:t>
+      </w:r>
+      <w:r>
+        <w:rPr>
+          <w:rStyle w:val="OperatorTok"/>
+        </w:rPr>
+        <w:t xml:space="preserve">==</w:t>
+      </w:r>
+      <w:r>
+        <w:rPr>
+          <w:rStyle w:val="NormalTok"/>
+        </w:rPr>
+        <w:t xml:space="preserve">MaxABV[</w:t>
       </w:r>
       <w:r>
         <w:rPr>
@@ -5151,7 +5076,7 @@
         <w:rPr>
           <w:rStyle w:val="VerbatimChar"/>
         </w:rPr>
-        <w:t xml:space="preserve">## [1] "With an ABV of 0.125, KY has the beer with highest alcohol content: London Balling."</w:t>
+        <w:t xml:space="preserve">## [1] "With an ABV of 0.125, KY has the beer with the highest alcohol content: London Balling."</w:t>
       </w:r>
     </w:p>
     <w:p>
@@ -5188,7 +5113,13 @@
         <w:rPr>
           <w:rStyle w:val="NormalTok"/>
         </w:rPr>
-        <w:t xml:space="preserve">(IBU ~</w:t>
+        <w:t xml:space="preserve">(IBU </w:t>
+      </w:r>
+      <w:r>
+        <w:rPr>
+          <w:rStyle w:val="OperatorTok"/>
+        </w:rPr>
+        <w:t xml:space="preserve">~</w:t>
       </w:r>
       <w:r>
         <w:rPr>
@@ -5209,121 +5140,7 @@
         <w:rPr>
           <w:rStyle w:val="NormalTok"/>
         </w:rPr>
-        <w:t xml:space="preserve"> </w:t>
-      </w:r>
-      <w:r>
-        <w:rPr>
-          <w:rStyle w:val="NormalTok"/>
-        </w:rPr>
-        <w:t xml:space="preserve"> </w:t>
-      </w:r>
-      <w:r>
-        <w:rPr>
-          <w:rStyle w:val="NormalTok"/>
-        </w:rPr>
-        <w:t xml:space="preserve"> </w:t>
-      </w:r>
-      <w:r>
-        <w:rPr>
-          <w:rStyle w:val="NormalTok"/>
-        </w:rPr>
-        <w:t xml:space="preserve"> </w:t>
-      </w:r>
-      <w:r>
-        <w:rPr>
-          <w:rStyle w:val="NormalTok"/>
-        </w:rPr>
-        <w:t xml:space="preserve"> </w:t>
-      </w:r>
-      <w:r>
-        <w:rPr>
-          <w:rStyle w:val="NormalTok"/>
-        </w:rPr>
-        <w:t xml:space="preserve"> </w:t>
-      </w:r>
-      <w:r>
-        <w:rPr>
-          <w:rStyle w:val="NormalTok"/>
-        </w:rPr>
-        <w:t xml:space="preserve"> </w:t>
-      </w:r>
-      <w:r>
-        <w:rPr>
-          <w:rStyle w:val="NormalTok"/>
-        </w:rPr>
-        <w:t xml:space="preserve"> </w:t>
-      </w:r>
-      <w:r>
-        <w:rPr>
-          <w:rStyle w:val="NormalTok"/>
-        </w:rPr>
-        <w:t xml:space="preserve"> </w:t>
-      </w:r>
-      <w:r>
-        <w:rPr>
-          <w:rStyle w:val="NormalTok"/>
-        </w:rPr>
-        <w:t xml:space="preserve"> </w:t>
-      </w:r>
-      <w:r>
-        <w:rPr>
-          <w:rStyle w:val="NormalTok"/>
-        </w:rPr>
-        <w:t xml:space="preserve"> </w:t>
-      </w:r>
-      <w:r>
-        <w:rPr>
-          <w:rStyle w:val="NormalTok"/>
-        </w:rPr>
-        <w:t xml:space="preserve"> </w:t>
-      </w:r>
-      <w:r>
-        <w:rPr>
-          <w:rStyle w:val="NormalTok"/>
-        </w:rPr>
-        <w:t xml:space="preserve"> </w:t>
-      </w:r>
-      <w:r>
-        <w:rPr>
-          <w:rStyle w:val="NormalTok"/>
-        </w:rPr>
-        <w:t xml:space="preserve"> </w:t>
-      </w:r>
-      <w:r>
-        <w:rPr>
-          <w:rStyle w:val="NormalTok"/>
-        </w:rPr>
-        <w:t xml:space="preserve"> </w:t>
-      </w:r>
-      <w:r>
-        <w:rPr>
-          <w:rStyle w:val="NormalTok"/>
-        </w:rPr>
-        <w:t xml:space="preserve"> </w:t>
-      </w:r>
-      <w:r>
-        <w:rPr>
-          <w:rStyle w:val="NormalTok"/>
-        </w:rPr>
-        <w:t xml:space="preserve"> </w:t>
-      </w:r>
-      <w:r>
-        <w:rPr>
-          <w:rStyle w:val="NormalTok"/>
-        </w:rPr>
-        <w:t xml:space="preserve"> </w:t>
-      </w:r>
-      <w:r>
-        <w:rPr>
-          <w:rStyle w:val="NormalTok"/>
-        </w:rPr>
-        <w:t xml:space="preserve"> </w:t>
-      </w:r>
-      <w:r>
-        <w:rPr>
-          <w:rStyle w:val="NormalTok"/>
-        </w:rPr>
-        <w:t xml:space="preserve"> </w:t>
+        <w:t xml:space="preserve">                    </w:t>
       </w:r>
       <w:r>
         <w:rPr>
@@ -5344,127 +5161,7 @@
         <w:rPr>
           <w:rStyle w:val="NormalTok"/>
         </w:rPr>
-        <w:t xml:space="preserve"> </w:t>
-      </w:r>
-      <w:r>
-        <w:rPr>
-          <w:rStyle w:val="NormalTok"/>
-        </w:rPr>
-        <w:t xml:space="preserve"> </w:t>
-      </w:r>
-      <w:r>
-        <w:rPr>
-          <w:rStyle w:val="NormalTok"/>
-        </w:rPr>
-        <w:t xml:space="preserve"> </w:t>
-      </w:r>
-      <w:r>
-        <w:rPr>
-          <w:rStyle w:val="NormalTok"/>
-        </w:rPr>
-        <w:t xml:space="preserve"> </w:t>
-      </w:r>
-      <w:r>
-        <w:rPr>
-          <w:rStyle w:val="NormalTok"/>
-        </w:rPr>
-        <w:t xml:space="preserve"> </w:t>
-      </w:r>
-      <w:r>
-        <w:rPr>
-          <w:rStyle w:val="NormalTok"/>
-        </w:rPr>
-        <w:t xml:space="preserve"> </w:t>
-      </w:r>
-      <w:r>
-        <w:rPr>
-          <w:rStyle w:val="NormalTok"/>
-        </w:rPr>
-        <w:t xml:space="preserve"> </w:t>
-      </w:r>
-      <w:r>
-        <w:rPr>
-          <w:rStyle w:val="NormalTok"/>
-        </w:rPr>
-        <w:t xml:space="preserve"> </w:t>
-      </w:r>
-      <w:r>
-        <w:rPr>
-          <w:rStyle w:val="NormalTok"/>
-        </w:rPr>
-        <w:t xml:space="preserve"> </w:t>
-      </w:r>
-      <w:r>
-        <w:rPr>
-          <w:rStyle w:val="NormalTok"/>
-        </w:rPr>
-        <w:t xml:space="preserve"> </w:t>
-      </w:r>
-      <w:r>
-        <w:rPr>
-          <w:rStyle w:val="NormalTok"/>
-        </w:rPr>
-        <w:t xml:space="preserve"> </w:t>
-      </w:r>
-      <w:r>
-        <w:rPr>
-          <w:rStyle w:val="NormalTok"/>
-        </w:rPr>
-        <w:t xml:space="preserve"> </w:t>
-      </w:r>
-      <w:r>
-        <w:rPr>
-          <w:rStyle w:val="NormalTok"/>
-        </w:rPr>
-        <w:t xml:space="preserve"> </w:t>
-      </w:r>
-      <w:r>
-        <w:rPr>
-          <w:rStyle w:val="NormalTok"/>
-        </w:rPr>
-        <w:t xml:space="preserve"> </w:t>
-      </w:r>
-      <w:r>
-        <w:rPr>
-          <w:rStyle w:val="NormalTok"/>
-        </w:rPr>
-        <w:t xml:space="preserve"> </w:t>
-      </w:r>
-      <w:r>
-        <w:rPr>
-          <w:rStyle w:val="NormalTok"/>
-        </w:rPr>
-        <w:t xml:space="preserve"> </w:t>
-      </w:r>
-      <w:r>
-        <w:rPr>
-          <w:rStyle w:val="NormalTok"/>
-        </w:rPr>
-        <w:t xml:space="preserve"> </w:t>
-      </w:r>
-      <w:r>
-        <w:rPr>
-          <w:rStyle w:val="NormalTok"/>
-        </w:rPr>
-        <w:t xml:space="preserve"> </w:t>
-      </w:r>
-      <w:r>
-        <w:rPr>
-          <w:rStyle w:val="NormalTok"/>
-        </w:rPr>
-        <w:t xml:space="preserve"> </w:t>
-      </w:r>
-      <w:r>
-        <w:rPr>
-          <w:rStyle w:val="NormalTok"/>
-        </w:rPr>
-        <w:t xml:space="preserve"> </w:t>
-      </w:r>
-      <w:r>
-        <w:rPr>
-          <w:rStyle w:val="NormalTok"/>
-        </w:rPr>
-        <w:t xml:space="preserve">max)</w:t>
+        <w:t xml:space="preserve">                    max)</w:t>
       </w:r>
       <w:r>
         <w:br w:type="textWrapping"/>
@@ -5497,7 +5194,31 @@
         <w:rPr>
           <w:rStyle w:val="NormalTok"/>
         </w:rPr>
-        <w:t xml:space="preserve">(-MaxIBU$IBU), ]</w:t>
+        <w:t xml:space="preserve">(</w:t>
+      </w:r>
+      <w:r>
+        <w:rPr>
+          <w:rStyle w:val="OperatorTok"/>
+        </w:rPr>
+        <w:t xml:space="preserve">-</w:t>
+      </w:r>
+      <w:r>
+        <w:rPr>
+          <w:rStyle w:val="NormalTok"/>
+        </w:rPr>
+        <w:t xml:space="preserve">MaxIBU</w:t>
+      </w:r>
+      <w:r>
+        <w:rPr>
+          <w:rStyle w:val="OperatorTok"/>
+        </w:rPr>
+        <w:t xml:space="preserve">$</w:t>
+      </w:r>
+      <w:r>
+        <w:rPr>
+          <w:rStyle w:val="NormalTok"/>
+        </w:rPr>
+        <w:t xml:space="preserve">IBU), ]</w:t>
       </w:r>
       <w:r>
         <w:br w:type="textWrapping"/>
@@ -5590,13 +5311,25 @@
         <w:rPr>
           <w:rStyle w:val="StringTok"/>
         </w:rPr>
-        <w:t xml:space="preserve">" has the beer with highest bitterness: "</w:t>
-      </w:r>
-      <w:r>
-        <w:rPr>
-          <w:rStyle w:val="NormalTok"/>
-        </w:rPr>
-        <w:t xml:space="preserve">, BrewsAndBreweries$BeerName[</w:t>
+        <w:t xml:space="preserve">" has the beer with the highest bitterness: "</w:t>
+      </w:r>
+      <w:r>
+        <w:rPr>
+          <w:rStyle w:val="NormalTok"/>
+        </w:rPr>
+        <w:t xml:space="preserve">, BrewsAndBreweries</w:t>
+      </w:r>
+      <w:r>
+        <w:rPr>
+          <w:rStyle w:val="OperatorTok"/>
+        </w:rPr>
+        <w:t xml:space="preserve">$</w:t>
+      </w:r>
+      <w:r>
+        <w:rPr>
+          <w:rStyle w:val="NormalTok"/>
+        </w:rPr>
+        <w:t xml:space="preserve">BeerName[</w:t>
       </w:r>
       <w:r>
         <w:rPr>
@@ -5608,7 +5341,31 @@
         <w:rPr>
           <w:rStyle w:val="NormalTok"/>
         </w:rPr>
-        <w:t xml:space="preserve">(BrewsAndBreweries$IBU==MaxIBU[</w:t>
+        <w:t xml:space="preserve">(BrewsAndBreweries</w:t>
+      </w:r>
+      <w:r>
+        <w:rPr>
+          <w:rStyle w:val="OperatorTok"/>
+        </w:rPr>
+        <w:t xml:space="preserve">$</w:t>
+      </w:r>
+      <w:r>
+        <w:rPr>
+          <w:rStyle w:val="NormalTok"/>
+        </w:rPr>
+        <w:t xml:space="preserve">IBU</w:t>
+      </w:r>
+      <w:r>
+        <w:rPr>
+          <w:rStyle w:val="OperatorTok"/>
+        </w:rPr>
+        <w:t xml:space="preserve">==</w:t>
+      </w:r>
+      <w:r>
+        <w:rPr>
+          <w:rStyle w:val="NormalTok"/>
+        </w:rPr>
+        <w:t xml:space="preserve">MaxIBU[</w:t>
       </w:r>
       <w:r>
         <w:rPr>
@@ -5673,7 +5430,7 @@
         <w:rPr>
           <w:rStyle w:val="VerbatimChar"/>
         </w:rPr>
-        <w:t xml:space="preserve">## [1] "With an IBU of 138, OR has the beer with highest bitterness: Bitter Bitch Imperial IPA."</w:t>
+        <w:t xml:space="preserve">## [1] "With an IBU of 138, OR has the beer with the highest bitterness: Bitter Bitch Imperial IPA."</w:t>
       </w:r>
     </w:p>
     <w:p>
@@ -5710,7 +5467,19 @@
         <w:rPr>
           <w:rStyle w:val="NormalTok"/>
         </w:rPr>
-        <w:t xml:space="preserve">(BrewsAndBreweries$ABV))</w:t>
+        <w:t xml:space="preserve">(BrewsAndBreweries</w:t>
+      </w:r>
+      <w:r>
+        <w:rPr>
+          <w:rStyle w:val="OperatorTok"/>
+        </w:rPr>
+        <w:t xml:space="preserve">$</w:t>
+      </w:r>
+      <w:r>
+        <w:rPr>
+          <w:rStyle w:val="NormalTok"/>
+        </w:rPr>
+        <w:t xml:space="preserve">ABV))</w:t>
       </w:r>
     </w:p>
     <w:p>
@@ -5759,7 +5528,19 @@
         <w:rPr>
           <w:rStyle w:val="NormalTok"/>
         </w:rPr>
-        <w:t xml:space="preserve">BrewsAndBreweries$ABV, </w:t>
+        <w:t xml:space="preserve">BrewsAndBreweries</w:t>
+      </w:r>
+      <w:r>
+        <w:rPr>
+          <w:rStyle w:val="OperatorTok"/>
+        </w:rPr>
+        <w:t xml:space="preserve">$</w:t>
+      </w:r>
+      <w:r>
+        <w:rPr>
+          <w:rStyle w:val="NormalTok"/>
+        </w:rPr>
+        <w:t xml:space="preserve">ABV, </w:t>
       </w:r>
       <w:r>
         <w:rPr>
@@ -5771,7 +5552,19 @@
         <w:rPr>
           <w:rStyle w:val="NormalTok"/>
         </w:rPr>
-        <w:t xml:space="preserve">BrewsAndBreweries$IBU, </w:t>
+        <w:t xml:space="preserve">BrewsAndBreweries</w:t>
+      </w:r>
+      <w:r>
+        <w:rPr>
+          <w:rStyle w:val="OperatorTok"/>
+        </w:rPr>
+        <w:t xml:space="preserve">$</w:t>
+      </w:r>
+      <w:r>
+        <w:rPr>
+          <w:rStyle w:val="NormalTok"/>
+        </w:rPr>
+        <w:t xml:space="preserve">IBU, </w:t>
       </w:r>
       <w:r>
         <w:rPr>
@@ -5855,7 +5648,7 @@
           <wp:inline>
             <wp:extent cx="4620126" cy="3696101"/>
             <wp:effectExtent b="0" l="0" r="0" t="0"/>
-            <wp:docPr descr="" id="1" name="Picture"/>
+            <wp:docPr descr="" title="" id="1" name="Picture"/>
             <a:graphic>
               <a:graphicData uri="http://schemas.openxmlformats.org/drawingml/2006/picture">
                 <pic:pic>
@@ -5915,7 +5708,31 @@
         <w:rPr>
           <w:rStyle w:val="NormalTok"/>
         </w:rPr>
-        <w:t xml:space="preserve">(BrewsAndBreweries$ABV, BrewsAndBreweries$IBU)</w:t>
+        <w:t xml:space="preserve">(BrewsAndBreweries</w:t>
+      </w:r>
+      <w:r>
+        <w:rPr>
+          <w:rStyle w:val="OperatorTok"/>
+        </w:rPr>
+        <w:t xml:space="preserve">$</w:t>
+      </w:r>
+      <w:r>
+        <w:rPr>
+          <w:rStyle w:val="NormalTok"/>
+        </w:rPr>
+        <w:t xml:space="preserve">ABV, BrewsAndBreweries</w:t>
+      </w:r>
+      <w:r>
+        <w:rPr>
+          <w:rStyle w:val="OperatorTok"/>
+        </w:rPr>
+        <w:t xml:space="preserve">$</w:t>
+      </w:r>
+      <w:r>
+        <w:rPr>
+          <w:rStyle w:val="NormalTok"/>
+        </w:rPr>
+        <w:t xml:space="preserve">IBU)</w:t>
       </w:r>
     </w:p>
     <w:p>
@@ -6101,7 +5918,37 @@
         <w:rPr>
           <w:rStyle w:val="NormalTok"/>
         </w:rPr>
-        <w:t xml:space="preserve">BrewsAndBreweries$ABVlvl[BrewsAndBreweries$ABV &lt;</w:t>
+        <w:t xml:space="preserve">BrewsAndBreweries</w:t>
+      </w:r>
+      <w:r>
+        <w:rPr>
+          <w:rStyle w:val="OperatorTok"/>
+        </w:rPr>
+        <w:t xml:space="preserve">$</w:t>
+      </w:r>
+      <w:r>
+        <w:rPr>
+          <w:rStyle w:val="NormalTok"/>
+        </w:rPr>
+        <w:t xml:space="preserve">ABVlvl[BrewsAndBreweries</w:t>
+      </w:r>
+      <w:r>
+        <w:rPr>
+          <w:rStyle w:val="OperatorTok"/>
+        </w:rPr>
+        <w:t xml:space="preserve">$</w:t>
+      </w:r>
+      <w:r>
+        <w:rPr>
+          <w:rStyle w:val="NormalTok"/>
+        </w:rPr>
+        <w:t xml:space="preserve">ABV </w:t>
+      </w:r>
+      <w:r>
+        <w:rPr>
+          <w:rStyle w:val="OperatorTok"/>
+        </w:rPr>
+        <w:t xml:space="preserve">&lt;</w:t>
       </w:r>
       <w:r>
         <w:rPr>
@@ -6119,13 +5966,7 @@
         <w:rPr>
           <w:rStyle w:val="NormalTok"/>
         </w:rPr>
-        <w:t xml:space="preserve"> </w:t>
-      </w:r>
-      <w:r>
-        <w:rPr>
-          <w:rStyle w:val="NormalTok"/>
-        </w:rPr>
-        <w:t xml:space="preserve">] &lt;-</w:t>
+        <w:t xml:space="preserve"> ] &lt;-</w:t>
       </w:r>
       <w:r>
         <w:rPr>
@@ -6146,164 +5987,44 @@
         <w:rPr>
           <w:rStyle w:val="NormalTok"/>
         </w:rPr>
-        <w:t xml:space="preserve">BrewsAndBreweries$ABVlvl[BrewsAndBreweries$ABV</w:t>
-      </w:r>
-      <w:r>
-        <w:br w:type="textWrapping"/>
-      </w:r>
-      <w:r>
-        <w:rPr>
-          <w:rStyle w:val="NormalTok"/>
-        </w:rPr>
-        <w:t xml:space="preserve"> </w:t>
-      </w:r>
-      <w:r>
-        <w:rPr>
-          <w:rStyle w:val="NormalTok"/>
-        </w:rPr>
-        <w:t xml:space="preserve"> </w:t>
-      </w:r>
-      <w:r>
-        <w:rPr>
-          <w:rStyle w:val="NormalTok"/>
-        </w:rPr>
-        <w:t xml:space="preserve"> </w:t>
-      </w:r>
-      <w:r>
-        <w:rPr>
-          <w:rStyle w:val="NormalTok"/>
-        </w:rPr>
-        <w:t xml:space="preserve"> </w:t>
-      </w:r>
-      <w:r>
-        <w:rPr>
-          <w:rStyle w:val="NormalTok"/>
-        </w:rPr>
-        <w:t xml:space="preserve"> </w:t>
-      </w:r>
-      <w:r>
-        <w:rPr>
-          <w:rStyle w:val="NormalTok"/>
-        </w:rPr>
-        <w:t xml:space="preserve"> </w:t>
-      </w:r>
-      <w:r>
-        <w:rPr>
-          <w:rStyle w:val="NormalTok"/>
-        </w:rPr>
-        <w:t xml:space="preserve"> </w:t>
-      </w:r>
-      <w:r>
-        <w:rPr>
-          <w:rStyle w:val="NormalTok"/>
-        </w:rPr>
-        <w:t xml:space="preserve"> </w:t>
-      </w:r>
-      <w:r>
-        <w:rPr>
-          <w:rStyle w:val="NormalTok"/>
-        </w:rPr>
-        <w:t xml:space="preserve"> </w:t>
-      </w:r>
-      <w:r>
-        <w:rPr>
-          <w:rStyle w:val="NormalTok"/>
-        </w:rPr>
-        <w:t xml:space="preserve"> </w:t>
-      </w:r>
-      <w:r>
-        <w:rPr>
-          <w:rStyle w:val="NormalTok"/>
-        </w:rPr>
-        <w:t xml:space="preserve"> </w:t>
-      </w:r>
-      <w:r>
-        <w:rPr>
-          <w:rStyle w:val="NormalTok"/>
-        </w:rPr>
-        <w:t xml:space="preserve"> </w:t>
-      </w:r>
-      <w:r>
-        <w:rPr>
-          <w:rStyle w:val="NormalTok"/>
-        </w:rPr>
-        <w:t xml:space="preserve"> </w:t>
-      </w:r>
-      <w:r>
-        <w:rPr>
-          <w:rStyle w:val="NormalTok"/>
-        </w:rPr>
-        <w:t xml:space="preserve"> </w:t>
-      </w:r>
-      <w:r>
-        <w:rPr>
-          <w:rStyle w:val="NormalTok"/>
-        </w:rPr>
-        <w:t xml:space="preserve"> </w:t>
-      </w:r>
-      <w:r>
-        <w:rPr>
-          <w:rStyle w:val="NormalTok"/>
-        </w:rPr>
-        <w:t xml:space="preserve"> </w:t>
-      </w:r>
-      <w:r>
-        <w:rPr>
-          <w:rStyle w:val="NormalTok"/>
-        </w:rPr>
-        <w:t xml:space="preserve"> </w:t>
-      </w:r>
-      <w:r>
-        <w:rPr>
-          <w:rStyle w:val="NormalTok"/>
-        </w:rPr>
-        <w:t xml:space="preserve"> </w:t>
-      </w:r>
-      <w:r>
-        <w:rPr>
-          <w:rStyle w:val="NormalTok"/>
-        </w:rPr>
-        <w:t xml:space="preserve"> </w:t>
-      </w:r>
-      <w:r>
-        <w:rPr>
-          <w:rStyle w:val="NormalTok"/>
-        </w:rPr>
-        <w:t xml:space="preserve"> </w:t>
-      </w:r>
-      <w:r>
-        <w:rPr>
-          <w:rStyle w:val="NormalTok"/>
-        </w:rPr>
-        <w:t xml:space="preserve"> </w:t>
-      </w:r>
-      <w:r>
-        <w:rPr>
-          <w:rStyle w:val="NormalTok"/>
-        </w:rPr>
-        <w:t xml:space="preserve"> </w:t>
-      </w:r>
-      <w:r>
-        <w:rPr>
-          <w:rStyle w:val="NormalTok"/>
-        </w:rPr>
-        <w:t xml:space="preserve"> </w:t>
-      </w:r>
-      <w:r>
-        <w:rPr>
-          <w:rStyle w:val="NormalTok"/>
-        </w:rPr>
-        <w:t xml:space="preserve"> </w:t>
-      </w:r>
-      <w:r>
-        <w:rPr>
-          <w:rStyle w:val="NormalTok"/>
-        </w:rPr>
-        <w:t xml:space="preserve"> </w:t>
-      </w:r>
-      <w:r>
-        <w:rPr>
-          <w:rStyle w:val="NormalTok"/>
+        <w:t xml:space="preserve">BrewsAndBreweries</w:t>
+      </w:r>
+      <w:r>
+        <w:rPr>
+          <w:rStyle w:val="OperatorTok"/>
+        </w:rPr>
+        <w:t xml:space="preserve">$</w:t>
+      </w:r>
+      <w:r>
+        <w:rPr>
+          <w:rStyle w:val="NormalTok"/>
+        </w:rPr>
+        <w:t xml:space="preserve">ABVlvl[BrewsAndBreweries</w:t>
+      </w:r>
+      <w:r>
+        <w:rPr>
+          <w:rStyle w:val="OperatorTok"/>
+        </w:rPr>
+        <w:t xml:space="preserve">$</w:t>
+      </w:r>
+      <w:r>
+        <w:rPr>
+          <w:rStyle w:val="NormalTok"/>
+        </w:rPr>
+        <w:t xml:space="preserve">ABV</w:t>
+      </w:r>
+      <w:r>
+        <w:br w:type="textWrapping"/>
+      </w:r>
+      <w:r>
+        <w:rPr>
+          <w:rStyle w:val="NormalTok"/>
+        </w:rPr>
+        <w:t xml:space="preserve">                         </w:t>
+      </w:r>
+      <w:r>
+        <w:rPr>
+          <w:rStyle w:val="OperatorTok"/>
         </w:rPr>
         <w:t xml:space="preserve">&gt;=</w:t>
       </w:r>
@@ -6327,7 +6048,7 @@
       </w:r>
       <w:r>
         <w:rPr>
-          <w:rStyle w:val="NormalTok"/>
+          <w:rStyle w:val="OperatorTok"/>
         </w:rPr>
         <w:t xml:space="preserve">&amp;</w:t>
       </w:r>
@@ -6344,7 +6065,25 @@
         <w:rPr>
           <w:rStyle w:val="NormalTok"/>
         </w:rPr>
-        <w:t xml:space="preserve">BrewsAndBreweries$ABV &lt;</w:t>
+        <w:t xml:space="preserve">BrewsAndBreweries</w:t>
+      </w:r>
+      <w:r>
+        <w:rPr>
+          <w:rStyle w:val="OperatorTok"/>
+        </w:rPr>
+        <w:t xml:space="preserve">$</w:t>
+      </w:r>
+      <w:r>
+        <w:rPr>
+          <w:rStyle w:val="NormalTok"/>
+        </w:rPr>
+        <w:t xml:space="preserve">ABV </w:t>
+      </w:r>
+      <w:r>
+        <w:rPr>
+          <w:rStyle w:val="OperatorTok"/>
+        </w:rPr>
+        <w:t xml:space="preserve">&lt;</w:t>
       </w:r>
       <w:r>
         <w:rPr>
@@ -6362,13 +6101,7 @@
         <w:rPr>
           <w:rStyle w:val="NormalTok"/>
         </w:rPr>
-        <w:t xml:space="preserve"> </w:t>
-      </w:r>
-      <w:r>
-        <w:rPr>
-          <w:rStyle w:val="NormalTok"/>
-        </w:rPr>
-        <w:t xml:space="preserve">] &lt;-</w:t>
+        <w:t xml:space="preserve"> ] &lt;-</w:t>
       </w:r>
       <w:r>
         <w:rPr>
@@ -6389,164 +6122,44 @@
         <w:rPr>
           <w:rStyle w:val="NormalTok"/>
         </w:rPr>
-        <w:t xml:space="preserve">BrewsAndBreweries$ABVlvl[BrewsAndBreweries$ABV</w:t>
-      </w:r>
-      <w:r>
-        <w:br w:type="textWrapping"/>
-      </w:r>
-      <w:r>
-        <w:rPr>
-          <w:rStyle w:val="NormalTok"/>
-        </w:rPr>
-        <w:t xml:space="preserve"> </w:t>
-      </w:r>
-      <w:r>
-        <w:rPr>
-          <w:rStyle w:val="NormalTok"/>
-        </w:rPr>
-        <w:t xml:space="preserve"> </w:t>
-      </w:r>
-      <w:r>
-        <w:rPr>
-          <w:rStyle w:val="NormalTok"/>
-        </w:rPr>
-        <w:t xml:space="preserve"> </w:t>
-      </w:r>
-      <w:r>
-        <w:rPr>
-          <w:rStyle w:val="NormalTok"/>
-        </w:rPr>
-        <w:t xml:space="preserve"> </w:t>
-      </w:r>
-      <w:r>
-        <w:rPr>
-          <w:rStyle w:val="NormalTok"/>
-        </w:rPr>
-        <w:t xml:space="preserve"> </w:t>
-      </w:r>
-      <w:r>
-        <w:rPr>
-          <w:rStyle w:val="NormalTok"/>
-        </w:rPr>
-        <w:t xml:space="preserve"> </w:t>
-      </w:r>
-      <w:r>
-        <w:rPr>
-          <w:rStyle w:val="NormalTok"/>
-        </w:rPr>
-        <w:t xml:space="preserve"> </w:t>
-      </w:r>
-      <w:r>
-        <w:rPr>
-          <w:rStyle w:val="NormalTok"/>
-        </w:rPr>
-        <w:t xml:space="preserve"> </w:t>
-      </w:r>
-      <w:r>
-        <w:rPr>
-          <w:rStyle w:val="NormalTok"/>
-        </w:rPr>
-        <w:t xml:space="preserve"> </w:t>
-      </w:r>
-      <w:r>
-        <w:rPr>
-          <w:rStyle w:val="NormalTok"/>
-        </w:rPr>
-        <w:t xml:space="preserve"> </w:t>
-      </w:r>
-      <w:r>
-        <w:rPr>
-          <w:rStyle w:val="NormalTok"/>
-        </w:rPr>
-        <w:t xml:space="preserve"> </w:t>
-      </w:r>
-      <w:r>
-        <w:rPr>
-          <w:rStyle w:val="NormalTok"/>
-        </w:rPr>
-        <w:t xml:space="preserve"> </w:t>
-      </w:r>
-      <w:r>
-        <w:rPr>
-          <w:rStyle w:val="NormalTok"/>
-        </w:rPr>
-        <w:t xml:space="preserve"> </w:t>
-      </w:r>
-      <w:r>
-        <w:rPr>
-          <w:rStyle w:val="NormalTok"/>
-        </w:rPr>
-        <w:t xml:space="preserve"> </w:t>
-      </w:r>
-      <w:r>
-        <w:rPr>
-          <w:rStyle w:val="NormalTok"/>
-        </w:rPr>
-        <w:t xml:space="preserve"> </w:t>
-      </w:r>
-      <w:r>
-        <w:rPr>
-          <w:rStyle w:val="NormalTok"/>
-        </w:rPr>
-        <w:t xml:space="preserve"> </w:t>
-      </w:r>
-      <w:r>
-        <w:rPr>
-          <w:rStyle w:val="NormalTok"/>
-        </w:rPr>
-        <w:t xml:space="preserve"> </w:t>
-      </w:r>
-      <w:r>
-        <w:rPr>
-          <w:rStyle w:val="NormalTok"/>
-        </w:rPr>
-        <w:t xml:space="preserve"> </w:t>
-      </w:r>
-      <w:r>
-        <w:rPr>
-          <w:rStyle w:val="NormalTok"/>
-        </w:rPr>
-        <w:t xml:space="preserve"> </w:t>
-      </w:r>
-      <w:r>
-        <w:rPr>
-          <w:rStyle w:val="NormalTok"/>
-        </w:rPr>
-        <w:t xml:space="preserve"> </w:t>
-      </w:r>
-      <w:r>
-        <w:rPr>
-          <w:rStyle w:val="NormalTok"/>
-        </w:rPr>
-        <w:t xml:space="preserve"> </w:t>
-      </w:r>
-      <w:r>
-        <w:rPr>
-          <w:rStyle w:val="NormalTok"/>
-        </w:rPr>
-        <w:t xml:space="preserve"> </w:t>
-      </w:r>
-      <w:r>
-        <w:rPr>
-          <w:rStyle w:val="NormalTok"/>
-        </w:rPr>
-        <w:t xml:space="preserve"> </w:t>
-      </w:r>
-      <w:r>
-        <w:rPr>
-          <w:rStyle w:val="NormalTok"/>
-        </w:rPr>
-        <w:t xml:space="preserve"> </w:t>
-      </w:r>
-      <w:r>
-        <w:rPr>
-          <w:rStyle w:val="NormalTok"/>
-        </w:rPr>
-        <w:t xml:space="preserve"> </w:t>
-      </w:r>
-      <w:r>
-        <w:rPr>
-          <w:rStyle w:val="NormalTok"/>
+        <w:t xml:space="preserve">BrewsAndBreweries</w:t>
+      </w:r>
+      <w:r>
+        <w:rPr>
+          <w:rStyle w:val="OperatorTok"/>
+        </w:rPr>
+        <w:t xml:space="preserve">$</w:t>
+      </w:r>
+      <w:r>
+        <w:rPr>
+          <w:rStyle w:val="NormalTok"/>
+        </w:rPr>
+        <w:t xml:space="preserve">ABVlvl[BrewsAndBreweries</w:t>
+      </w:r>
+      <w:r>
+        <w:rPr>
+          <w:rStyle w:val="OperatorTok"/>
+        </w:rPr>
+        <w:t xml:space="preserve">$</w:t>
+      </w:r>
+      <w:r>
+        <w:rPr>
+          <w:rStyle w:val="NormalTok"/>
+        </w:rPr>
+        <w:t xml:space="preserve">ABV</w:t>
+      </w:r>
+      <w:r>
+        <w:br w:type="textWrapping"/>
+      </w:r>
+      <w:r>
+        <w:rPr>
+          <w:rStyle w:val="NormalTok"/>
+        </w:rPr>
+        <w:t xml:space="preserve">                         </w:t>
+      </w:r>
+      <w:r>
+        <w:rPr>
+          <w:rStyle w:val="OperatorTok"/>
         </w:rPr>
         <w:t xml:space="preserve">&gt;=</w:t>
       </w:r>
@@ -6570,7 +6183,7 @@
       </w:r>
       <w:r>
         <w:rPr>
-          <w:rStyle w:val="NormalTok"/>
+          <w:rStyle w:val="OperatorTok"/>
         </w:rPr>
         <w:t xml:space="preserve">&amp;</w:t>
       </w:r>
@@ -6587,7 +6200,25 @@
         <w:rPr>
           <w:rStyle w:val="NormalTok"/>
         </w:rPr>
-        <w:t xml:space="preserve">BrewsAndBreweries$ABV &lt;</w:t>
+        <w:t xml:space="preserve">BrewsAndBreweries</w:t>
+      </w:r>
+      <w:r>
+        <w:rPr>
+          <w:rStyle w:val="OperatorTok"/>
+        </w:rPr>
+        <w:t xml:space="preserve">$</w:t>
+      </w:r>
+      <w:r>
+        <w:rPr>
+          <w:rStyle w:val="NormalTok"/>
+        </w:rPr>
+        <w:t xml:space="preserve">ABV </w:t>
+      </w:r>
+      <w:r>
+        <w:rPr>
+          <w:rStyle w:val="OperatorTok"/>
+        </w:rPr>
+        <w:t xml:space="preserve">&lt;</w:t>
       </w:r>
       <w:r>
         <w:rPr>
@@ -6605,13 +6236,7 @@
         <w:rPr>
           <w:rStyle w:val="NormalTok"/>
         </w:rPr>
-        <w:t xml:space="preserve"> </w:t>
-      </w:r>
-      <w:r>
-        <w:rPr>
-          <w:rStyle w:val="NormalTok"/>
-        </w:rPr>
-        <w:t xml:space="preserve">] &lt;-</w:t>
+        <w:t xml:space="preserve"> ] &lt;-</w:t>
       </w:r>
       <w:r>
         <w:rPr>
@@ -6632,7 +6257,37 @@
         <w:rPr>
           <w:rStyle w:val="NormalTok"/>
         </w:rPr>
-        <w:t xml:space="preserve">BrewsAndBreweries$ABVlvl[BrewsAndBreweries$ABV &gt;=</w:t>
+        <w:t xml:space="preserve">BrewsAndBreweries</w:t>
+      </w:r>
+      <w:r>
+        <w:rPr>
+          <w:rStyle w:val="OperatorTok"/>
+        </w:rPr>
+        <w:t xml:space="preserve">$</w:t>
+      </w:r>
+      <w:r>
+        <w:rPr>
+          <w:rStyle w:val="NormalTok"/>
+        </w:rPr>
+        <w:t xml:space="preserve">ABVlvl[BrewsAndBreweries</w:t>
+      </w:r>
+      <w:r>
+        <w:rPr>
+          <w:rStyle w:val="OperatorTok"/>
+        </w:rPr>
+        <w:t xml:space="preserve">$</w:t>
+      </w:r>
+      <w:r>
+        <w:rPr>
+          <w:rStyle w:val="NormalTok"/>
+        </w:rPr>
+        <w:t xml:space="preserve">ABV </w:t>
+      </w:r>
+      <w:r>
+        <w:rPr>
+          <w:rStyle w:val="OperatorTok"/>
+        </w:rPr>
+        <w:t xml:space="preserve">&gt;=</w:t>
       </w:r>
       <w:r>
         <w:rPr>
@@ -6650,13 +6305,7 @@
         <w:rPr>
           <w:rStyle w:val="NormalTok"/>
         </w:rPr>
-        <w:t xml:space="preserve"> </w:t>
-      </w:r>
-      <w:r>
-        <w:rPr>
-          <w:rStyle w:val="NormalTok"/>
-        </w:rPr>
-        <w:t xml:space="preserve">] &lt;-</w:t>
+        <w:t xml:space="preserve"> ] &lt;-</w:t>
       </w:r>
       <w:r>
         <w:rPr>
@@ -6772,7 +6421,19 @@
         <w:rPr>
           <w:rStyle w:val="NormalTok"/>
         </w:rPr>
-        <w:t xml:space="preserve">BrewsAndBreweries$ABVlvl &lt;-</w:t>
+        <w:t xml:space="preserve">BrewsAndBreweries</w:t>
+      </w:r>
+      <w:r>
+        <w:rPr>
+          <w:rStyle w:val="OperatorTok"/>
+        </w:rPr>
+        <w:t xml:space="preserve">$</w:t>
+      </w:r>
+      <w:r>
+        <w:rPr>
+          <w:rStyle w:val="NormalTok"/>
+        </w:rPr>
+        <w:t xml:space="preserve">ABVlvl &lt;-</w:t>
       </w:r>
       <w:r>
         <w:rPr>
@@ -6790,7 +6451,19 @@
         <w:rPr>
           <w:rStyle w:val="NormalTok"/>
         </w:rPr>
-        <w:t xml:space="preserve">(BrewsAndBreweries$ABVlvl, </w:t>
+        <w:t xml:space="preserve">(BrewsAndBreweries</w:t>
+      </w:r>
+      <w:r>
+        <w:rPr>
+          <w:rStyle w:val="OperatorTok"/>
+        </w:rPr>
+        <w:t xml:space="preserve">$</w:t>
+      </w:r>
+      <w:r>
+        <w:rPr>
+          <w:rStyle w:val="NormalTok"/>
+        </w:rPr>
+        <w:t xml:space="preserve">ABVlvl, </w:t>
       </w:r>
       <w:r>
         <w:rPr>
@@ -6802,13 +6475,7 @@
         <w:rPr>
           <w:rStyle w:val="NormalTok"/>
         </w:rPr>
-        <w:t xml:space="preserve"> </w:t>
-      </w:r>
-      <w:r>
-        <w:rPr>
-          <w:rStyle w:val="NormalTok"/>
-        </w:rPr>
-        <w:t xml:space="preserve">ABVlabels)</w:t>
+        <w:t xml:space="preserve"> ABVlabels)</w:t>
       </w:r>
     </w:p>
     <w:p>
@@ -6837,7 +6504,13 @@
         <w:rPr>
           <w:rStyle w:val="NormalTok"/>
         </w:rPr>
-        <w:t xml:space="preserve">(IBU ~</w:t>
+        <w:t xml:space="preserve">(IBU </w:t>
+      </w:r>
+      <w:r>
+        <w:rPr>
+          <w:rStyle w:val="OperatorTok"/>
+        </w:rPr>
+        <w:t xml:space="preserve">~</w:t>
       </w:r>
       <w:r>
         <w:rPr>
@@ -6912,13 +6585,7 @@
         <w:rPr>
           <w:rStyle w:val="NormalTok"/>
         </w:rPr>
-        <w:t xml:space="preserve"> </w:t>
-      </w:r>
-      <w:r>
-        <w:rPr>
-          <w:rStyle w:val="NormalTok"/>
-        </w:rPr>
-        <w:t xml:space="preserve">BrewsAndBreweries, </w:t>
+        <w:t xml:space="preserve"> BrewsAndBreweries, </w:t>
       </w:r>
       <w:r>
         <w:rPr>
@@ -6966,13 +6633,13 @@
         <w:rPr>
           <w:rStyle w:val="NormalTok"/>
         </w:rPr>
-        <w:t xml:space="preserve"> </w:t>
-      </w:r>
-      <w:r>
-        <w:rPr>
-          <w:rStyle w:val="NormalTok"/>
-        </w:rPr>
-        <w:t xml:space="preserve">ABVlvl))+</w:t>
+        <w:t xml:space="preserve"> ABVlvl))</w:t>
+      </w:r>
+      <w:r>
+        <w:rPr>
+          <w:rStyle w:val="OperatorTok"/>
+        </w:rPr>
+        <w:t xml:space="preserve">+</w:t>
       </w:r>
       <w:r>
         <w:br w:type="textWrapping"/>
@@ -7011,7 +6678,13 @@
         <w:rPr>
           <w:rStyle w:val="NormalTok"/>
         </w:rPr>
-        <w:t xml:space="preserve">)+</w:t>
+        <w:t xml:space="preserve">)</w:t>
+      </w:r>
+      <w:r>
+        <w:rPr>
+          <w:rStyle w:val="OperatorTok"/>
+        </w:rPr>
+        <w:t xml:space="preserve">+</w:t>
       </w:r>
       <w:r>
         <w:br w:type="textWrapping"/>
@@ -7042,7 +6715,7 @@
       </w:r>
       <w:r>
         <w:rPr>
-          <w:rStyle w:val="NormalTok"/>
+          <w:rStyle w:val="OperatorTok"/>
         </w:rPr>
         <w:t xml:space="preserve">-</w:t>
       </w:r>
@@ -7080,7 +6753,13 @@
         <w:rPr>
           <w:rStyle w:val="NormalTok"/>
         </w:rPr>
-        <w:t xml:space="preserve">)+</w:t>
+        <w:t xml:space="preserve">)</w:t>
+      </w:r>
+      <w:r>
+        <w:rPr>
+          <w:rStyle w:val="OperatorTok"/>
+        </w:rPr>
+        <w:t xml:space="preserve">+</w:t>
       </w:r>
       <w:r>
         <w:br w:type="textWrapping"/>
@@ -7125,7 +6804,7 @@
           <wp:inline>
             <wp:extent cx="4620126" cy="3696101"/>
             <wp:effectExtent b="0" l="0" r="0" t="0"/>
-            <wp:docPr descr="" id="1" name="Picture"/>
+            <wp:docPr descr="" title="" id="1" name="Picture"/>
             <a:graphic>
               <a:graphicData uri="http://schemas.openxmlformats.org/drawingml/2006/picture">
                 <pic:pic>
@@ -7178,7 +6857,7 @@
         <w:pStyle w:val="FirstParagraph"/>
       </w:pPr>
       <w:r>
-        <w:t xml:space="preserve">We conclude that there is a corrolation between ABV and IBU value in beer; at the higher ABV levels we see the IBV levels trend higher. This</w:t>
+        <w:t xml:space="preserve">The evidence suggests that there is a positive correlation between ABV and IBU value in beer, indicated both graphically and by the 0.666 Pearson's R. As 66.6% of the variation in IBU is explained by variation in ABV, we expect to see the IBU levels trend higher as ABV increases. Furthermore, by including breweries from all 50 states, we have accounted for a wide variety of confounding variables. These include brewery location - altitude, barometric pressure, temperature, etc. - as well as the ingredients of the craft brews themselves. As this is an observational study, we cannot conclude that alcohol level</w:t>
       </w:r>
       <w:r>
         <w:t xml:space="preserve"> </w:t>
@@ -7187,28 +6866,13 @@
         <w:rPr>
           <w:i/>
         </w:rPr>
-        <w:t xml:space="preserve">may not</w:t>
-      </w:r>
-      <w:r>
-        <w:t xml:space="preserve"> </w:t>
-      </w:r>
-      <w:r>
-        <w:t xml:space="preserve">indicate that higher levels of ABV</w:t>
-      </w:r>
-      <w:r>
-        <w:t xml:space="preserve"> </w:t>
-      </w:r>
-      <w:r>
-        <w:rPr>
-          <w:i/>
-        </w:rPr>
         <w:t xml:space="preserve">causes</w:t>
       </w:r>
       <w:r>
         <w:t xml:space="preserve"> </w:t>
       </w:r>
       <w:r>
-        <w:t xml:space="preserve">bitterness. An underlying variable that affects both ABV and IBU in a similar way must be considered for later study.</w:t>
+        <w:t xml:space="preserve">bitterness, but the evidence of assocation merits further study. After thorough data analysis, we therefore conclude that alcohol content is positively associated with bitterness level within this population.</w:t>
       </w:r>
     </w:p>
     <w:sectPr/>
@@ -7319,7 +6983,7 @@
     </w:lvl>
   </w:abstractNum>
   <w:abstractNum w:abstractNumId="990">
-    <w:nsid w:val="ff7cf3c7"/>
+    <w:nsid w:val="189e1de0"/>
     <w:multiLevelType w:val="multilevel"/>
     <w:lvl w:ilvl="0">
       <w:numFmt w:val="bullet"/>
@@ -7400,7 +7064,7 @@
     </w:lvl>
   </w:abstractNum>
   <w:abstractNum w:abstractNumId="991">
-    <w:nsid w:val="80817944"/>
+    <w:nsid w:val="179f1b5d"/>
     <w:multiLevelType w:val="multilevel"/>
     <w:lvl w:ilvl="0">
       <w:numFmt w:val="bullet"/>

</xml_diff>

<commit_message>
Added back in Brewery Count info to satisfy rubric.
</commit_message>
<xml_diff>
--- a/Presentation/StarsStripsAndBeerFinal.docx
+++ b/Presentation/StarsStripsAndBeerFinal.docx
@@ -2895,7 +2895,640 @@
         <w:pStyle w:val="FirstParagraph"/>
       </w:pPr>
       <w:r>
-        <w:t xml:space="preserve">We took a look at various statistics such as median IBU, ABV by state, and IBU by state.</w:t>
+        <w:t xml:space="preserve">To answer the first question - how many breweries are present in each state - we looked at the distinct Brewery_ID per state.</w:t>
+      </w:r>
+    </w:p>
+    <w:p>
+      <w:pPr>
+        <w:pStyle w:val="SourceCode"/>
+      </w:pPr>
+      <w:r>
+        <w:rPr>
+          <w:rStyle w:val="KeywordTok"/>
+        </w:rPr>
+        <w:t xml:space="preserve">library</w:t>
+      </w:r>
+      <w:r>
+        <w:rPr>
+          <w:rStyle w:val="NormalTok"/>
+        </w:rPr>
+        <w:t xml:space="preserve">(sqldf)</w:t>
+      </w:r>
+    </w:p>
+    <w:p>
+      <w:pPr>
+        <w:pStyle w:val="SourceCode"/>
+      </w:pPr>
+      <w:r>
+        <w:rPr>
+          <w:rStyle w:val="VerbatimChar"/>
+        </w:rPr>
+        <w:t xml:space="preserve">## Warning: package 'sqldf' was built under R version 3.4.1</w:t>
+      </w:r>
+    </w:p>
+    <w:p>
+      <w:pPr>
+        <w:pStyle w:val="SourceCode"/>
+      </w:pPr>
+      <w:r>
+        <w:rPr>
+          <w:rStyle w:val="VerbatimChar"/>
+        </w:rPr>
+        <w:t xml:space="preserve">## Loading required package: gsubfn</w:t>
+      </w:r>
+    </w:p>
+    <w:p>
+      <w:pPr>
+        <w:pStyle w:val="SourceCode"/>
+      </w:pPr>
+      <w:r>
+        <w:rPr>
+          <w:rStyle w:val="VerbatimChar"/>
+        </w:rPr>
+        <w:t xml:space="preserve">## Warning: package 'gsubfn' was built under R version 3.4.1</w:t>
+      </w:r>
+    </w:p>
+    <w:p>
+      <w:pPr>
+        <w:pStyle w:val="SourceCode"/>
+      </w:pPr>
+      <w:r>
+        <w:rPr>
+          <w:rStyle w:val="VerbatimChar"/>
+        </w:rPr>
+        <w:t xml:space="preserve">## Loading required package: proto</w:t>
+      </w:r>
+    </w:p>
+    <w:p>
+      <w:pPr>
+        <w:pStyle w:val="SourceCode"/>
+      </w:pPr>
+      <w:r>
+        <w:rPr>
+          <w:rStyle w:val="VerbatimChar"/>
+        </w:rPr>
+        <w:t xml:space="preserve">## Warning: package 'proto' was built under R version 3.4.1</w:t>
+      </w:r>
+    </w:p>
+    <w:p>
+      <w:pPr>
+        <w:pStyle w:val="SourceCode"/>
+      </w:pPr>
+      <w:r>
+        <w:rPr>
+          <w:rStyle w:val="VerbatimChar"/>
+        </w:rPr>
+        <w:t xml:space="preserve">## Could not load tcltk.  Will use slower R code instead.</w:t>
+      </w:r>
+    </w:p>
+    <w:p>
+      <w:pPr>
+        <w:pStyle w:val="SourceCode"/>
+      </w:pPr>
+      <w:r>
+        <w:rPr>
+          <w:rStyle w:val="VerbatimChar"/>
+        </w:rPr>
+        <w:t xml:space="preserve">## Loading required package: RSQLite</w:t>
+      </w:r>
+    </w:p>
+    <w:p>
+      <w:pPr>
+        <w:pStyle w:val="SourceCode"/>
+      </w:pPr>
+      <w:r>
+        <w:rPr>
+          <w:rStyle w:val="VerbatimChar"/>
+        </w:rPr>
+        <w:t xml:space="preserve">## Warning: package 'RSQLite' was built under R version 3.4.1</w:t>
+      </w:r>
+    </w:p>
+    <w:p>
+      <w:pPr>
+        <w:pStyle w:val="SourceCode"/>
+      </w:pPr>
+      <w:r>
+        <w:rPr>
+          <w:rStyle w:val="NormalTok"/>
+        </w:rPr>
+        <w:t xml:space="preserve">BreweryCount &lt;-</w:t>
+      </w:r>
+      <w:r>
+        <w:rPr>
+          <w:rStyle w:val="StringTok"/>
+        </w:rPr>
+        <w:t xml:space="preserve"> </w:t>
+      </w:r>
+      <w:r>
+        <w:rPr>
+          <w:rStyle w:val="KeywordTok"/>
+        </w:rPr>
+        <w:t xml:space="preserve">sqldf</w:t>
+      </w:r>
+      <w:r>
+        <w:rPr>
+          <w:rStyle w:val="NormalTok"/>
+        </w:rPr>
+        <w:t xml:space="preserve">(</w:t>
+      </w:r>
+      <w:r>
+        <w:rPr>
+          <w:rStyle w:val="StringTok"/>
+        </w:rPr>
+        <w:t xml:space="preserve">"select count(distinct(Brewery_id)) as BreweryCount, State from BrewsAndBreweries group by State"</w:t>
+      </w:r>
+      <w:r>
+        <w:rPr>
+          <w:rStyle w:val="NormalTok"/>
+        </w:rPr>
+        <w:t xml:space="preserve">)</w:t>
+      </w:r>
+      <w:r>
+        <w:br w:type="textWrapping"/>
+      </w:r>
+      <w:r>
+        <w:rPr>
+          <w:rStyle w:val="NormalTok"/>
+        </w:rPr>
+        <w:t xml:space="preserve">BreweryCount</w:t>
+      </w:r>
+    </w:p>
+    <w:p>
+      <w:pPr>
+        <w:pStyle w:val="SourceCode"/>
+      </w:pPr>
+      <w:r>
+        <w:rPr>
+          <w:rStyle w:val="VerbatimChar"/>
+        </w:rPr>
+        <w:t xml:space="preserve">##    BreweryCount State</w:t>
+      </w:r>
+      <w:r>
+        <w:br w:type="textWrapping"/>
+      </w:r>
+      <w:r>
+        <w:rPr>
+          <w:rStyle w:val="VerbatimChar"/>
+        </w:rPr>
+        <w:t xml:space="preserve">## 1             6    AK</w:t>
+      </w:r>
+      <w:r>
+        <w:br w:type="textWrapping"/>
+      </w:r>
+      <w:r>
+        <w:rPr>
+          <w:rStyle w:val="VerbatimChar"/>
+        </w:rPr>
+        <w:t xml:space="preserve">## 2             3    AL</w:t>
+      </w:r>
+      <w:r>
+        <w:br w:type="textWrapping"/>
+      </w:r>
+      <w:r>
+        <w:rPr>
+          <w:rStyle w:val="VerbatimChar"/>
+        </w:rPr>
+        <w:t xml:space="preserve">## 3             1    AR</w:t>
+      </w:r>
+      <w:r>
+        <w:br w:type="textWrapping"/>
+      </w:r>
+      <w:r>
+        <w:rPr>
+          <w:rStyle w:val="VerbatimChar"/>
+        </w:rPr>
+        <w:t xml:space="preserve">## 4             6    AZ</w:t>
+      </w:r>
+      <w:r>
+        <w:br w:type="textWrapping"/>
+      </w:r>
+      <w:r>
+        <w:rPr>
+          <w:rStyle w:val="VerbatimChar"/>
+        </w:rPr>
+        <w:t xml:space="preserve">## 5            31    CA</w:t>
+      </w:r>
+      <w:r>
+        <w:br w:type="textWrapping"/>
+      </w:r>
+      <w:r>
+        <w:rPr>
+          <w:rStyle w:val="VerbatimChar"/>
+        </w:rPr>
+        <w:t xml:space="preserve">## 6            35    CO</w:t>
+      </w:r>
+      <w:r>
+        <w:br w:type="textWrapping"/>
+      </w:r>
+      <w:r>
+        <w:rPr>
+          <w:rStyle w:val="VerbatimChar"/>
+        </w:rPr>
+        <w:t xml:space="preserve">## 7             3    CT</w:t>
+      </w:r>
+      <w:r>
+        <w:br w:type="textWrapping"/>
+      </w:r>
+      <w:r>
+        <w:rPr>
+          <w:rStyle w:val="VerbatimChar"/>
+        </w:rPr>
+        <w:t xml:space="preserve">## 8             1    DC</w:t>
+      </w:r>
+      <w:r>
+        <w:br w:type="textWrapping"/>
+      </w:r>
+      <w:r>
+        <w:rPr>
+          <w:rStyle w:val="VerbatimChar"/>
+        </w:rPr>
+        <w:t xml:space="preserve">## 9             1    DE</w:t>
+      </w:r>
+      <w:r>
+        <w:br w:type="textWrapping"/>
+      </w:r>
+      <w:r>
+        <w:rPr>
+          <w:rStyle w:val="VerbatimChar"/>
+        </w:rPr>
+        <w:t xml:space="preserve">## 10           10    FL</w:t>
+      </w:r>
+      <w:r>
+        <w:br w:type="textWrapping"/>
+      </w:r>
+      <w:r>
+        <w:rPr>
+          <w:rStyle w:val="VerbatimChar"/>
+        </w:rPr>
+        <w:t xml:space="preserve">## 11            5    GA</w:t>
+      </w:r>
+      <w:r>
+        <w:br w:type="textWrapping"/>
+      </w:r>
+      <w:r>
+        <w:rPr>
+          <w:rStyle w:val="VerbatimChar"/>
+        </w:rPr>
+        <w:t xml:space="preserve">## 12            3    HI</w:t>
+      </w:r>
+      <w:r>
+        <w:br w:type="textWrapping"/>
+      </w:r>
+      <w:r>
+        <w:rPr>
+          <w:rStyle w:val="VerbatimChar"/>
+        </w:rPr>
+        <w:t xml:space="preserve">## 13            4    IA</w:t>
+      </w:r>
+      <w:r>
+        <w:br w:type="textWrapping"/>
+      </w:r>
+      <w:r>
+        <w:rPr>
+          <w:rStyle w:val="VerbatimChar"/>
+        </w:rPr>
+        <w:t xml:space="preserve">## 14            5    ID</w:t>
+      </w:r>
+      <w:r>
+        <w:br w:type="textWrapping"/>
+      </w:r>
+      <w:r>
+        <w:rPr>
+          <w:rStyle w:val="VerbatimChar"/>
+        </w:rPr>
+        <w:t xml:space="preserve">## 15           10    IL</w:t>
+      </w:r>
+      <w:r>
+        <w:br w:type="textWrapping"/>
+      </w:r>
+      <w:r>
+        <w:rPr>
+          <w:rStyle w:val="VerbatimChar"/>
+        </w:rPr>
+        <w:t xml:space="preserve">## 16           17    IN</w:t>
+      </w:r>
+      <w:r>
+        <w:br w:type="textWrapping"/>
+      </w:r>
+      <w:r>
+        <w:rPr>
+          <w:rStyle w:val="VerbatimChar"/>
+        </w:rPr>
+        <w:t xml:space="preserve">## 17            3    KS</w:t>
+      </w:r>
+      <w:r>
+        <w:br w:type="textWrapping"/>
+      </w:r>
+      <w:r>
+        <w:rPr>
+          <w:rStyle w:val="VerbatimChar"/>
+        </w:rPr>
+        <w:t xml:space="preserve">## 18            2    KY</w:t>
+      </w:r>
+      <w:r>
+        <w:br w:type="textWrapping"/>
+      </w:r>
+      <w:r>
+        <w:rPr>
+          <w:rStyle w:val="VerbatimChar"/>
+        </w:rPr>
+        <w:t xml:space="preserve">## 19            3    LA</w:t>
+      </w:r>
+      <w:r>
+        <w:br w:type="textWrapping"/>
+      </w:r>
+      <w:r>
+        <w:rPr>
+          <w:rStyle w:val="VerbatimChar"/>
+        </w:rPr>
+        <w:t xml:space="preserve">## 20           12    MA</w:t>
+      </w:r>
+      <w:r>
+        <w:br w:type="textWrapping"/>
+      </w:r>
+      <w:r>
+        <w:rPr>
+          <w:rStyle w:val="VerbatimChar"/>
+        </w:rPr>
+        <w:t xml:space="preserve">## 21            4    MD</w:t>
+      </w:r>
+      <w:r>
+        <w:br w:type="textWrapping"/>
+      </w:r>
+      <w:r>
+        <w:rPr>
+          <w:rStyle w:val="VerbatimChar"/>
+        </w:rPr>
+        <w:t xml:space="preserve">## 22            4    ME</w:t>
+      </w:r>
+      <w:r>
+        <w:br w:type="textWrapping"/>
+      </w:r>
+      <w:r>
+        <w:rPr>
+          <w:rStyle w:val="VerbatimChar"/>
+        </w:rPr>
+        <w:t xml:space="preserve">## 23           15    MI</w:t>
+      </w:r>
+      <w:r>
+        <w:br w:type="textWrapping"/>
+      </w:r>
+      <w:r>
+        <w:rPr>
+          <w:rStyle w:val="VerbatimChar"/>
+        </w:rPr>
+        <w:t xml:space="preserve">## 24           11    MN</w:t>
+      </w:r>
+      <w:r>
+        <w:br w:type="textWrapping"/>
+      </w:r>
+      <w:r>
+        <w:rPr>
+          <w:rStyle w:val="VerbatimChar"/>
+        </w:rPr>
+        <w:t xml:space="preserve">## 25            9    MO</w:t>
+      </w:r>
+      <w:r>
+        <w:br w:type="textWrapping"/>
+      </w:r>
+      <w:r>
+        <w:rPr>
+          <w:rStyle w:val="VerbatimChar"/>
+        </w:rPr>
+        <w:t xml:space="preserve">## 26            2    MS</w:t>
+      </w:r>
+      <w:r>
+        <w:br w:type="textWrapping"/>
+      </w:r>
+      <w:r>
+        <w:rPr>
+          <w:rStyle w:val="VerbatimChar"/>
+        </w:rPr>
+        <w:t xml:space="preserve">## 27            4    MT</w:t>
+      </w:r>
+      <w:r>
+        <w:br w:type="textWrapping"/>
+      </w:r>
+      <w:r>
+        <w:rPr>
+          <w:rStyle w:val="VerbatimChar"/>
+        </w:rPr>
+        <w:t xml:space="preserve">## 28           11    NC</w:t>
+      </w:r>
+      <w:r>
+        <w:br w:type="textWrapping"/>
+      </w:r>
+      <w:r>
+        <w:rPr>
+          <w:rStyle w:val="VerbatimChar"/>
+        </w:rPr>
+        <w:t xml:space="preserve">## 29            1    ND</w:t>
+      </w:r>
+      <w:r>
+        <w:br w:type="textWrapping"/>
+      </w:r>
+      <w:r>
+        <w:rPr>
+          <w:rStyle w:val="VerbatimChar"/>
+        </w:rPr>
+        <w:t xml:space="preserve">## 30            2    NE</w:t>
+      </w:r>
+      <w:r>
+        <w:br w:type="textWrapping"/>
+      </w:r>
+      <w:r>
+        <w:rPr>
+          <w:rStyle w:val="VerbatimChar"/>
+        </w:rPr>
+        <w:t xml:space="preserve">## 31            1    NH</w:t>
+      </w:r>
+      <w:r>
+        <w:br w:type="textWrapping"/>
+      </w:r>
+      <w:r>
+        <w:rPr>
+          <w:rStyle w:val="VerbatimChar"/>
+        </w:rPr>
+        <w:t xml:space="preserve">## 32            3    NJ</w:t>
+      </w:r>
+      <w:r>
+        <w:br w:type="textWrapping"/>
+      </w:r>
+      <w:r>
+        <w:rPr>
+          <w:rStyle w:val="VerbatimChar"/>
+        </w:rPr>
+        <w:t xml:space="preserve">## 33            3    NM</w:t>
+      </w:r>
+      <w:r>
+        <w:br w:type="textWrapping"/>
+      </w:r>
+      <w:r>
+        <w:rPr>
+          <w:rStyle w:val="VerbatimChar"/>
+        </w:rPr>
+        <w:t xml:space="preserve">## 34            2    NV</w:t>
+      </w:r>
+      <w:r>
+        <w:br w:type="textWrapping"/>
+      </w:r>
+      <w:r>
+        <w:rPr>
+          <w:rStyle w:val="VerbatimChar"/>
+        </w:rPr>
+        <w:t xml:space="preserve">## 35           12    NY</w:t>
+      </w:r>
+      <w:r>
+        <w:br w:type="textWrapping"/>
+      </w:r>
+      <w:r>
+        <w:rPr>
+          <w:rStyle w:val="VerbatimChar"/>
+        </w:rPr>
+        <w:t xml:space="preserve">## 36            9    OH</w:t>
+      </w:r>
+      <w:r>
+        <w:br w:type="textWrapping"/>
+      </w:r>
+      <w:r>
+        <w:rPr>
+          <w:rStyle w:val="VerbatimChar"/>
+        </w:rPr>
+        <w:t xml:space="preserve">## 37            5    OK</w:t>
+      </w:r>
+      <w:r>
+        <w:br w:type="textWrapping"/>
+      </w:r>
+      <w:r>
+        <w:rPr>
+          <w:rStyle w:val="VerbatimChar"/>
+        </w:rPr>
+        <w:t xml:space="preserve">## 38           21    OR</w:t>
+      </w:r>
+      <w:r>
+        <w:br w:type="textWrapping"/>
+      </w:r>
+      <w:r>
+        <w:rPr>
+          <w:rStyle w:val="VerbatimChar"/>
+        </w:rPr>
+        <w:t xml:space="preserve">## 39           13    PA</w:t>
+      </w:r>
+      <w:r>
+        <w:br w:type="textWrapping"/>
+      </w:r>
+      <w:r>
+        <w:rPr>
+          <w:rStyle w:val="VerbatimChar"/>
+        </w:rPr>
+        <w:t xml:space="preserve">## 40            4    RI</w:t>
+      </w:r>
+      <w:r>
+        <w:br w:type="textWrapping"/>
+      </w:r>
+      <w:r>
+        <w:rPr>
+          <w:rStyle w:val="VerbatimChar"/>
+        </w:rPr>
+        <w:t xml:space="preserve">## 41            2    SC</w:t>
+      </w:r>
+      <w:r>
+        <w:br w:type="textWrapping"/>
+      </w:r>
+      <w:r>
+        <w:rPr>
+          <w:rStyle w:val="VerbatimChar"/>
+        </w:rPr>
+        <w:t xml:space="preserve">## 42            1    SD</w:t>
+      </w:r>
+      <w:r>
+        <w:br w:type="textWrapping"/>
+      </w:r>
+      <w:r>
+        <w:rPr>
+          <w:rStyle w:val="VerbatimChar"/>
+        </w:rPr>
+        <w:t xml:space="preserve">## 43            3    TN</w:t>
+      </w:r>
+      <w:r>
+        <w:br w:type="textWrapping"/>
+      </w:r>
+      <w:r>
+        <w:rPr>
+          <w:rStyle w:val="VerbatimChar"/>
+        </w:rPr>
+        <w:t xml:space="preserve">## 44           23    TX</w:t>
+      </w:r>
+      <w:r>
+        <w:br w:type="textWrapping"/>
+      </w:r>
+      <w:r>
+        <w:rPr>
+          <w:rStyle w:val="VerbatimChar"/>
+        </w:rPr>
+        <w:t xml:space="preserve">## 45            2    UT</w:t>
+      </w:r>
+      <w:r>
+        <w:br w:type="textWrapping"/>
+      </w:r>
+      <w:r>
+        <w:rPr>
+          <w:rStyle w:val="VerbatimChar"/>
+        </w:rPr>
+        <w:t xml:space="preserve">## 46           14    VA</w:t>
+      </w:r>
+      <w:r>
+        <w:br w:type="textWrapping"/>
+      </w:r>
+      <w:r>
+        <w:rPr>
+          <w:rStyle w:val="VerbatimChar"/>
+        </w:rPr>
+        <w:t xml:space="preserve">## 47            8    VT</w:t>
+      </w:r>
+      <w:r>
+        <w:br w:type="textWrapping"/>
+      </w:r>
+      <w:r>
+        <w:rPr>
+          <w:rStyle w:val="VerbatimChar"/>
+        </w:rPr>
+        <w:t xml:space="preserve">## 48           16    WA</w:t>
+      </w:r>
+      <w:r>
+        <w:br w:type="textWrapping"/>
+      </w:r>
+      <w:r>
+        <w:rPr>
+          <w:rStyle w:val="VerbatimChar"/>
+        </w:rPr>
+        <w:t xml:space="preserve">## 49            9    WI</w:t>
+      </w:r>
+      <w:r>
+        <w:br w:type="textWrapping"/>
+      </w:r>
+      <w:r>
+        <w:rPr>
+          <w:rStyle w:val="VerbatimChar"/>
+        </w:rPr>
+        <w:t xml:space="preserve">## 50            1    WV</w:t>
+      </w:r>
+      <w:r>
+        <w:br w:type="textWrapping"/>
+      </w:r>
+      <w:r>
+        <w:rPr>
+          <w:rStyle w:val="VerbatimChar"/>
+        </w:rPr>
+        <w:t xml:space="preserve">## 51            3    WY</w:t>
+      </w:r>
+    </w:p>
+    <w:p>
+      <w:pPr>
+        <w:pStyle w:val="FirstParagraph"/>
+      </w:pPr>
+      <w:r>
+        <w:t xml:space="preserve">We then took a look at various statistics such as median IBU, ABV by state, and IBU by state.</w:t>
       </w:r>
     </w:p>
     <w:p>
@@ -6983,7 +7616,7 @@
     </w:lvl>
   </w:abstractNum>
   <w:abstractNum w:abstractNumId="990">
-    <w:nsid w:val="189e1de0"/>
+    <w:nsid w:val="591311e8"/>
     <w:multiLevelType w:val="multilevel"/>
     <w:lvl w:ilvl="0">
       <w:numFmt w:val="bullet"/>
@@ -7064,7 +7697,7 @@
     </w:lvl>
   </w:abstractNum>
   <w:abstractNum w:abstractNumId="991">
-    <w:nsid w:val="179f1b5d"/>
+    <w:nsid w:val="ca5c8c65"/>
     <w:multiLevelType w:val="multilevel"/>
     <w:lvl w:ilvl="0">
       <w:numFmt w:val="bullet"/>

</xml_diff>

<commit_message>
Modified plot dimensions for easier readability.
</commit_message>
<xml_diff>
--- a/Presentation/StarsStripsAndBeerFinal.docx
+++ b/Presentation/StarsStripsAndBeerFinal.docx
@@ -4756,6 +4756,120 @@
         <w:rPr>
           <w:rStyle w:val="KeywordTok"/>
         </w:rPr>
+        <w:t xml:space="preserve">scale_fill_discrete</w:t>
+      </w:r>
+      <w:r>
+        <w:rPr>
+          <w:rStyle w:val="NormalTok"/>
+        </w:rPr>
+        <w:t xml:space="preserve">(</w:t>
+      </w:r>
+      <w:r>
+        <w:rPr>
+          <w:rStyle w:val="DataTypeTok"/>
+        </w:rPr>
+        <w:t xml:space="preserve">breaks=</w:t>
+      </w:r>
+      <w:r>
+        <w:rPr>
+          <w:rStyle w:val="KeywordTok"/>
+        </w:rPr>
+        <w:t xml:space="preserve">c</w:t>
+      </w:r>
+      <w:r>
+        <w:rPr>
+          <w:rStyle w:val="NormalTok"/>
+        </w:rPr>
+        <w:t xml:space="preserve">(</w:t>
+      </w:r>
+      <w:r>
+        <w:rPr>
+          <w:rStyle w:val="StringTok"/>
+        </w:rPr>
+        <w:t xml:space="preserve">"ABV"</w:t>
+      </w:r>
+      <w:r>
+        <w:rPr>
+          <w:rStyle w:val="NormalTok"/>
+        </w:rPr>
+        <w:t xml:space="preserve">,</w:t>
+      </w:r>
+      <w:r>
+        <w:rPr>
+          <w:rStyle w:val="StringTok"/>
+        </w:rPr>
+        <w:t xml:space="preserve">"IBU"</w:t>
+      </w:r>
+      <w:r>
+        <w:rPr>
+          <w:rStyle w:val="NormalTok"/>
+        </w:rPr>
+        <w:t xml:space="preserve">))</w:t>
+      </w:r>
+      <w:r>
+        <w:rPr>
+          <w:rStyle w:val="OperatorTok"/>
+        </w:rPr>
+        <w:t xml:space="preserve">+</w:t>
+      </w:r>
+      <w:r>
+        <w:br w:type="textWrapping"/>
+      </w:r>
+      <w:r>
+        <w:rPr>
+          <w:rStyle w:val="StringTok"/>
+        </w:rPr>
+        <w:t xml:space="preserve">         </w:t>
+      </w:r>
+      <w:r>
+        <w:rPr>
+          <w:rStyle w:val="KeywordTok"/>
+        </w:rPr>
+        <w:t xml:space="preserve">theme</w:t>
+      </w:r>
+      <w:r>
+        <w:rPr>
+          <w:rStyle w:val="NormalTok"/>
+        </w:rPr>
+        <w:t xml:space="preserve">(</w:t>
+      </w:r>
+      <w:r>
+        <w:rPr>
+          <w:rStyle w:val="DataTypeTok"/>
+        </w:rPr>
+        <w:t xml:space="preserve">legend.title=</w:t>
+      </w:r>
+      <w:r>
+        <w:rPr>
+          <w:rStyle w:val="KeywordTok"/>
+        </w:rPr>
+        <w:t xml:space="preserve">element_blank</w:t>
+      </w:r>
+      <w:r>
+        <w:rPr>
+          <w:rStyle w:val="NormalTok"/>
+        </w:rPr>
+        <w:t xml:space="preserve">())</w:t>
+      </w:r>
+      <w:r>
+        <w:rPr>
+          <w:rStyle w:val="OperatorTok"/>
+        </w:rPr>
+        <w:t xml:space="preserve">+</w:t>
+      </w:r>
+      <w:r>
+        <w:br w:type="textWrapping"/>
+      </w:r>
+      <w:r>
+        <w:rPr>
+          <w:rStyle w:val="StringTok"/>
+        </w:rPr>
+        <w:t xml:space="preserve">  </w:t>
+      </w:r>
+      <w:r>
+        <w:rPr>
+          <w:rStyle w:val="KeywordTok"/>
+        </w:rPr>
         <w:t xml:space="preserve">coord_flip</w:t>
       </w:r>
       <w:r>
@@ -4769,6 +4883,26 @@
           <w:rStyle w:val="CommentTok"/>
         </w:rPr>
         <w:t xml:space="preserve"># sets value on y axis, States on x. Commenting out the + above and this line will reverse</w:t>
+      </w:r>
+    </w:p>
+    <w:p>
+      <w:pPr>
+        <w:pStyle w:val="SourceCode"/>
+      </w:pPr>
+      <w:r>
+        <w:rPr>
+          <w:rStyle w:val="VerbatimChar"/>
+        </w:rPr>
+        <w:t xml:space="preserve">## Scale for 'fill' is already present. Adding another scale for 'fill',</w:t>
+      </w:r>
+      <w:r>
+        <w:br w:type="textWrapping"/>
+      </w:r>
+      <w:r>
+        <w:rPr>
+          <w:rStyle w:val="VerbatimChar"/>
+        </w:rPr>
+        <w:t xml:space="preserve">## which will replace the existing scale.</w:t>
       </w:r>
     </w:p>
     <w:p>
@@ -4778,7 +4912,7 @@
       <w:r>
         <w:drawing>
           <wp:inline>
-            <wp:extent cx="4620126" cy="3696101"/>
+            <wp:extent cx="4620126" cy="6468176"/>
             <wp:effectExtent b="0" l="0" r="0" t="0"/>
             <wp:docPr descr="" title="" id="1" name="Picture"/>
             <a:graphic>
@@ -4799,7 +4933,7 @@
                   <pic:spPr bwMode="auto">
                     <a:xfrm>
                       <a:off x="0" y="0"/>
-                      <a:ext cx="4620126" cy="3696101"/>
+                      <a:ext cx="4620126" cy="6468176"/>
                     </a:xfrm>
                     <a:prstGeom prst="rect">
                       <a:avLst/>
@@ -5048,7 +5182,7 @@
       <w:r>
         <w:drawing>
           <wp:inline>
-            <wp:extent cx="4620126" cy="3696101"/>
+            <wp:extent cx="4620126" cy="5544151"/>
             <wp:effectExtent b="0" l="0" r="0" t="0"/>
             <wp:docPr descr="" title="" id="1" name="Picture"/>
             <a:graphic>
@@ -5069,7 +5203,7 @@
                   <pic:spPr bwMode="auto">
                     <a:xfrm>
                       <a:off x="0" y="0"/>
-                      <a:ext cx="4620126" cy="3696101"/>
+                      <a:ext cx="4620126" cy="5544151"/>
                     </a:xfrm>
                     <a:prstGeom prst="rect">
                       <a:avLst/>
@@ -5318,7 +5452,7 @@
       <w:r>
         <w:drawing>
           <wp:inline>
-            <wp:extent cx="4620126" cy="3696101"/>
+            <wp:extent cx="4620126" cy="5544151"/>
             <wp:effectExtent b="0" l="0" r="0" t="0"/>
             <wp:docPr descr="" title="" id="1" name="Picture"/>
             <a:graphic>
@@ -5339,7 +5473,7 @@
                   <pic:spPr bwMode="auto">
                     <a:xfrm>
                       <a:off x="0" y="0"/>
-                      <a:ext cx="4620126" cy="3696101"/>
+                      <a:ext cx="4620126" cy="5544151"/>
                     </a:xfrm>
                     <a:prstGeom prst="rect">
                       <a:avLst/>
@@ -7616,7 +7750,7 @@
     </w:lvl>
   </w:abstractNum>
   <w:abstractNum w:abstractNumId="990">
-    <w:nsid w:val="591311e8"/>
+    <w:nsid w:val="e3d186c9"/>
     <w:multiLevelType w:val="multilevel"/>
     <w:lvl w:ilvl="0">
       <w:numFmt w:val="bullet"/>
@@ -7697,7 +7831,7 @@
     </w:lvl>
   </w:abstractNum>
   <w:abstractNum w:abstractNumId="991">
-    <w:nsid w:val="ca5c8c65"/>
+    <w:nsid w:val="a0f73999"/>
     <w:multiLevelType w:val="multilevel"/>
     <w:lvl w:ilvl="0">
       <w:numFmt w:val="bullet"/>

</xml_diff>